<commit_message>
working on my thesis
</commit_message>
<xml_diff>
--- a/2023_dyplom-str-tytulowa-word.docx
+++ b/2023_dyplom-str-tytulowa-word.docx
@@ -16,7 +16,7 @@
           <w:noProof/>
         </w:rPr>
         <w:drawing>
-          <wp:anchor distT="0" distB="0" distL="114300" distR="114300" simplePos="0" relativeHeight="251661824" behindDoc="0" locked="0" layoutInCell="1" allowOverlap="1" wp14:anchorId="1B149435" wp14:editId="40E066BC">
+          <wp:anchor distT="0" distB="0" distL="114300" distR="114300" simplePos="0" relativeHeight="251661824" behindDoc="0" locked="0" layoutInCell="1" allowOverlap="1" wp14:anchorId="3D94D064" wp14:editId="72BAA5A6">
             <wp:simplePos x="0" y="0"/>
             <wp:positionH relativeFrom="column">
               <wp:posOffset>4942205</wp:posOffset>
@@ -83,7 +83,7 @@
         <mc:AlternateContent>
           <mc:Choice Requires="wps">
             <w:drawing>
-              <wp:anchor distT="0" distB="0" distL="114300" distR="114300" simplePos="0" relativeHeight="251654656" behindDoc="0" locked="0" layoutInCell="1" allowOverlap="1" wp14:anchorId="7F8679BC" wp14:editId="6CD3F358">
+              <wp:anchor distT="0" distB="0" distL="114300" distR="114300" simplePos="0" relativeHeight="251654656" behindDoc="0" locked="0" layoutInCell="1" allowOverlap="1" wp14:anchorId="110B50BE" wp14:editId="7E74491E">
                 <wp:simplePos x="0" y="0"/>
                 <wp:positionH relativeFrom="margin">
                   <wp:posOffset>814705</wp:posOffset>
@@ -94,7 +94,7 @@
                 <wp:extent cx="3981450" cy="1514475"/>
                 <wp:effectExtent l="0" t="0" r="0" b="0"/>
                 <wp:wrapNone/>
-                <wp:docPr id="1588251531" name="Pole tekstowe 2"/>
+                <wp:docPr id="1" name="Pole tekstowe 2"/>
                 <wp:cNvGraphicFramePr>
                   <a:graphicFrameLocks xmlns:a="http://schemas.openxmlformats.org/drawingml/2006/main"/>
                 </wp:cNvGraphicFramePr>
@@ -230,7 +230,7 @@
           </mc:Choice>
           <mc:Fallback>
             <w:pict>
-              <v:shapetype w14:anchorId="7F8679BC" id="_x0000_t202" coordsize="21600,21600" o:spt="202" path="m,l,21600r21600,l21600,xe">
+              <v:shapetype w14:anchorId="110B50BE" id="_x0000_t202" coordsize="21600,21600" o:spt="202" path="m,l,21600r21600,l21600,xe">
                 <v:stroke joinstyle="miter"/>
                 <v:path gradientshapeok="t" o:connecttype="rect"/>
               </v:shapetype>
@@ -340,7 +340,7 @@
         <mc:AlternateContent>
           <mc:Choice Requires="wps">
             <w:drawing>
-              <wp:anchor distT="0" distB="0" distL="114300" distR="114300" simplePos="0" relativeHeight="251656704" behindDoc="0" locked="0" layoutInCell="1" allowOverlap="1" wp14:anchorId="64F9223F" wp14:editId="17F51EFE">
+              <wp:anchor distT="0" distB="0" distL="114300" distR="114300" simplePos="0" relativeHeight="251656704" behindDoc="0" locked="0" layoutInCell="1" allowOverlap="1" wp14:anchorId="7A253647" wp14:editId="263E5599">
                 <wp:simplePos x="0" y="0"/>
                 <wp:positionH relativeFrom="margin">
                   <wp:posOffset>2474595</wp:posOffset>
@@ -351,7 +351,7 @@
                 <wp:extent cx="3286125" cy="1392555"/>
                 <wp:effectExtent l="0" t="0" r="0" b="0"/>
                 <wp:wrapNone/>
-                <wp:docPr id="890692043" name="Pole tekstowe 8"/>
+                <wp:docPr id="5" name="Pole tekstowe 8"/>
                 <wp:cNvGraphicFramePr>
                   <a:graphicFrameLocks xmlns:a="http://schemas.openxmlformats.org/drawingml/2006/main"/>
                 </wp:cNvGraphicFramePr>
@@ -432,7 +432,7 @@
           </mc:Choice>
           <mc:Fallback>
             <w:pict>
-              <v:shape w14:anchorId="64F9223F" id="Pole tekstowe 8" o:spid="_x0000_s1027" type="#_x0000_t202" style="position:absolute;margin-left:194.85pt;margin-top:498.1pt;width:258.75pt;height:109.65pt;z-index:251656704;visibility:visible;mso-wrap-style:square;mso-width-percent:0;mso-height-percent:0;mso-wrap-distance-left:9pt;mso-wrap-distance-top:0;mso-wrap-distance-right:9pt;mso-wrap-distance-bottom:0;mso-position-horizontal:absolute;mso-position-horizontal-relative:margin;mso-position-vertical:absolute;mso-position-vertical-relative:text;mso-width-percent:0;mso-height-percent:0;mso-width-relative:margin;mso-height-relative:margin;v-text-anchor:top" o:gfxdata="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" stroked="f">
+              <v:shape w14:anchorId="7A253647" id="Pole tekstowe 8" o:spid="_x0000_s1027" type="#_x0000_t202" style="position:absolute;margin-left:194.85pt;margin-top:498.1pt;width:258.75pt;height:109.65pt;z-index:251656704;visibility:visible;mso-wrap-style:square;mso-width-percent:0;mso-height-percent:0;mso-wrap-distance-left:9pt;mso-wrap-distance-top:0;mso-wrap-distance-right:9pt;mso-wrap-distance-bottom:0;mso-position-horizontal:absolute;mso-position-horizontal-relative:margin;mso-position-vertical:absolute;mso-position-vertical-relative:text;mso-width-percent:0;mso-height-percent:0;mso-width-relative:margin;mso-height-relative:margin;v-text-anchor:top" o:gfxdata="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" stroked="f">
                 <v:textbox>
                   <w:txbxContent>
                     <w:p>
@@ -483,7 +483,7 @@
         <mc:AlternateContent>
           <mc:Choice Requires="wps">
             <w:drawing>
-              <wp:anchor distT="0" distB="0" distL="114300" distR="114300" simplePos="0" relativeHeight="251658752" behindDoc="0" locked="0" layoutInCell="1" allowOverlap="1" wp14:anchorId="44A3BBF4" wp14:editId="31FE819B">
+              <wp:anchor distT="0" distB="0" distL="114300" distR="114300" simplePos="0" relativeHeight="251658752" behindDoc="0" locked="0" layoutInCell="1" allowOverlap="1" wp14:anchorId="00A036E9" wp14:editId="37B74678">
                 <wp:simplePos x="0" y="0"/>
                 <wp:positionH relativeFrom="margin">
                   <wp:align>center</wp:align>
@@ -603,7 +603,7 @@
           </mc:Choice>
           <mc:Fallback>
             <w:pict>
-              <v:shape w14:anchorId="44A3BBF4" id="Pole tekstowe 9" o:spid="_x0000_s1028" type="#_x0000_t202" style="position:absolute;margin-left:0;margin-top:381.4pt;width:393.75pt;height:64.35pt;z-index:251658752;visibility:visible;mso-wrap-style:square;mso-width-percent:0;mso-height-percent:0;mso-wrap-distance-left:9pt;mso-wrap-distance-top:0;mso-wrap-distance-right:9pt;mso-wrap-distance-bottom:0;mso-position-horizontal:center;mso-position-horizontal-relative:margin;mso-position-vertical:absolute;mso-position-vertical-relative:text;mso-width-percent:0;mso-height-percent:0;mso-width-relative:margin;mso-height-relative:margin;v-text-anchor:top" o:gfxdata="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" stroked="f">
+              <v:shape w14:anchorId="00A036E9" id="Pole tekstowe 9" o:spid="_x0000_s1028" type="#_x0000_t202" style="position:absolute;margin-left:0;margin-top:381.4pt;width:393.75pt;height:64.35pt;z-index:251658752;visibility:visible;mso-wrap-style:square;mso-width-percent:0;mso-height-percent:0;mso-wrap-distance-left:9pt;mso-wrap-distance-top:0;mso-wrap-distance-right:9pt;mso-wrap-distance-bottom:0;mso-position-horizontal:center;mso-position-horizontal-relative:margin;mso-position-vertical:absolute;mso-position-vertical-relative:text;mso-width-percent:0;mso-height-percent:0;mso-width-relative:margin;mso-height-relative:margin;v-text-anchor:top" o:gfxdata="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" stroked="f">
                 <v:textbox>
                   <w:txbxContent>
                     <w:p>
@@ -682,7 +682,7 @@
         <mc:AlternateContent>
           <mc:Choice Requires="wps">
             <w:drawing>
-              <wp:anchor distT="0" distB="0" distL="114300" distR="114300" simplePos="0" relativeHeight="251660800" behindDoc="0" locked="0" layoutInCell="1" allowOverlap="1" wp14:anchorId="586E5D26" wp14:editId="2D75C28F">
+              <wp:anchor distT="0" distB="0" distL="114300" distR="114300" simplePos="0" relativeHeight="251660800" behindDoc="0" locked="0" layoutInCell="1" allowOverlap="1" wp14:anchorId="1D673887" wp14:editId="506118D7">
                 <wp:simplePos x="0" y="0"/>
                 <wp:positionH relativeFrom="margin">
                   <wp:posOffset>727710</wp:posOffset>
@@ -792,7 +792,7 @@
           </mc:Choice>
           <mc:Fallback>
             <w:pict>
-              <v:shape w14:anchorId="586E5D26" id="_x0000_s1029" type="#_x0000_t202" style="position:absolute;margin-left:57.3pt;margin-top:679.9pt;width:270pt;height:19.5pt;z-index:251660800;visibility:visible;mso-wrap-style:square;mso-width-percent:0;mso-height-percent:0;mso-wrap-distance-left:9pt;mso-wrap-distance-top:0;mso-wrap-distance-right:9pt;mso-wrap-distance-bottom:0;mso-position-horizontal:absolute;mso-position-horizontal-relative:margin;mso-position-vertical:absolute;mso-position-vertical-relative:text;mso-width-percent:0;mso-height-percent:0;mso-width-relative:margin;mso-height-relative:margin;v-text-anchor:top" o:gfxdata="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" stroked="f">
+              <v:shape w14:anchorId="1D673887" id="_x0000_s1029" type="#_x0000_t202" style="position:absolute;margin-left:57.3pt;margin-top:679.9pt;width:270pt;height:19.5pt;z-index:251660800;visibility:visible;mso-wrap-style:square;mso-width-percent:0;mso-height-percent:0;mso-wrap-distance-left:9pt;mso-wrap-distance-top:0;mso-wrap-distance-right:9pt;mso-wrap-distance-bottom:0;mso-position-horizontal:absolute;mso-position-horizontal-relative:margin;mso-position-vertical:absolute;mso-position-vertical-relative:text;mso-width-percent:0;mso-height-percent:0;mso-width-relative:margin;mso-height-relative:margin;v-text-anchor:top" o:gfxdata="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" stroked="f">
                 <v:textbox>
                   <w:txbxContent>
                     <w:p>
@@ -861,7 +861,7 @@
         <mc:AlternateContent>
           <mc:Choice Requires="wps">
             <w:drawing>
-              <wp:anchor distT="0" distB="0" distL="114300" distR="114300" simplePos="0" relativeHeight="251653632" behindDoc="0" locked="0" layoutInCell="1" allowOverlap="1" wp14:anchorId="1CF86F05" wp14:editId="6C02C70C">
+              <wp:anchor distT="0" distB="0" distL="114300" distR="114300" simplePos="0" relativeHeight="251653632" behindDoc="0" locked="0" layoutInCell="1" allowOverlap="1" wp14:anchorId="1BF04925" wp14:editId="4D3D3CE3">
                 <wp:simplePos x="0" y="0"/>
                 <wp:positionH relativeFrom="margin">
                   <wp:align>left</wp:align>
@@ -920,7 +920,7 @@
           </mc:Choice>
           <mc:Fallback>
             <w:pict>
-              <v:shape w14:anchorId="1CF86F05" id="Pole tekstowe 1" o:spid="_x0000_s1030" type="#_x0000_t202" style="position:absolute;margin-left:0;margin-top:1.9pt;width:91.5pt;height:91.5pt;z-index:251653632;visibility:visible;mso-wrap-style:square;mso-width-percent:0;mso-height-percent:0;mso-wrap-distance-left:9pt;mso-wrap-distance-top:0;mso-wrap-distance-right:9pt;mso-wrap-distance-bottom:0;mso-position-horizontal:left;mso-position-horizontal-relative:margin;mso-position-vertical:absolute;mso-position-vertical-relative:text;mso-width-percent:0;mso-height-percent:0;mso-width-relative:margin;mso-height-relative:margin;v-text-anchor:top" o:gfxdata="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" filled="f" stroked="f">
+              <v:shape w14:anchorId="1BF04925" id="Pole tekstowe 1" o:spid="_x0000_s1030" type="#_x0000_t202" style="position:absolute;margin-left:0;margin-top:1.9pt;width:91.5pt;height:91.5pt;z-index:251653632;visibility:visible;mso-wrap-style:square;mso-width-percent:0;mso-height-percent:0;mso-wrap-distance-left:9pt;mso-wrap-distance-top:0;mso-wrap-distance-right:9pt;mso-wrap-distance-bottom:0;mso-position-horizontal:left;mso-position-horizontal-relative:margin;mso-position-vertical:absolute;mso-position-vertical-relative:text;mso-width-percent:0;mso-height-percent:0;mso-width-relative:margin;mso-height-relative:margin;v-text-anchor:top" o:gfxdata="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" filled="f" stroked="f">
                 <v:textbox>
                   <w:txbxContent>
                     <w:p/>
@@ -941,10 +941,10 @@
           <w:lang w:eastAsia="pl-PL"/>
         </w:rPr>
         <w:drawing>
-          <wp:inline distT="0" distB="0" distL="0" distR="0" wp14:anchorId="01C7E218" wp14:editId="62B6961B">
+          <wp:inline distT="0" distB="0" distL="0" distR="0" wp14:anchorId="3001D38A" wp14:editId="37308B46">
             <wp:extent cx="784860" cy="828040"/>
             <wp:effectExtent l="0" t="0" r="0" b="0"/>
-            <wp:docPr id="1" name="Obraz 17"/>
+            <wp:docPr id="6" name="Obraz 17"/>
             <wp:cNvGraphicFramePr>
               <a:graphicFrameLocks xmlns:a="http://schemas.openxmlformats.org/drawingml/2006/main" noChangeAspect="1"/>
             </wp:cNvGraphicFramePr>
@@ -1071,7 +1071,7 @@
         <mc:AlternateContent>
           <mc:Choice Requires="wps">
             <w:drawing>
-              <wp:anchor distT="0" distB="0" distL="114300" distR="114300" simplePos="0" relativeHeight="251655680" behindDoc="0" locked="0" layoutInCell="1" allowOverlap="1" wp14:anchorId="6C396CF0" wp14:editId="32E934E3">
+              <wp:anchor distT="0" distB="0" distL="114300" distR="114300" simplePos="0" relativeHeight="251655680" behindDoc="0" locked="0" layoutInCell="1" allowOverlap="1" wp14:anchorId="6C32D4F6" wp14:editId="24101190">
                 <wp:simplePos x="0" y="0"/>
                 <wp:positionH relativeFrom="margin">
                   <wp:posOffset>760730</wp:posOffset>
@@ -1082,7 +1082,7 @@
                 <wp:extent cx="4181475" cy="619125"/>
                 <wp:effectExtent l="0" t="0" r="0" b="0"/>
                 <wp:wrapNone/>
-                <wp:docPr id="1189346942" name="Pole tekstowe 4"/>
+                <wp:docPr id="2022055140" name="Pole tekstowe 4"/>
                 <wp:cNvGraphicFramePr>
                   <a:graphicFrameLocks xmlns:a="http://schemas.openxmlformats.org/drawingml/2006/main"/>
                 </wp:cNvGraphicFramePr>
@@ -1209,7 +1209,7 @@
           </mc:Choice>
           <mc:Fallback>
             <w:pict>
-              <v:shape w14:anchorId="6C396CF0" id="Pole tekstowe 4" o:spid="_x0000_s1031" type="#_x0000_t202" style="position:absolute;left:0;text-align:left;margin-left:59.9pt;margin-top:124pt;width:329.25pt;height:48.75pt;z-index:251655680;visibility:visible;mso-wrap-style:square;mso-width-percent:0;mso-height-percent:0;mso-wrap-distance-left:9pt;mso-wrap-distance-top:0;mso-wrap-distance-right:9pt;mso-wrap-distance-bottom:0;mso-position-horizontal:absolute;mso-position-horizontal-relative:margin;mso-position-vertical:absolute;mso-position-vertical-relative:text;mso-width-percent:0;mso-height-percent:0;mso-width-relative:margin;mso-height-relative:margin;v-text-anchor:top" o:gfxdata="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" stroked="f">
+              <v:shape w14:anchorId="6C32D4F6" id="Pole tekstowe 4" o:spid="_x0000_s1031" type="#_x0000_t202" style="position:absolute;left:0;text-align:left;margin-left:59.9pt;margin-top:124pt;width:329.25pt;height:48.75pt;z-index:251655680;visibility:visible;mso-wrap-style:square;mso-width-percent:0;mso-height-percent:0;mso-wrap-distance-left:9pt;mso-wrap-distance-top:0;mso-wrap-distance-right:9pt;mso-wrap-distance-bottom:0;mso-position-horizontal:absolute;mso-position-horizontal-relative:margin;mso-position-vertical:absolute;mso-position-vertical-relative:text;mso-width-percent:0;mso-height-percent:0;mso-width-relative:margin;mso-height-relative:margin;v-text-anchor:top" o:gfxdata="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" stroked="f">
                 <v:textbox>
                   <w:txbxContent>
                     <w:p>
@@ -1430,7 +1430,7 @@
         <mc:AlternateContent>
           <mc:Choice Requires="wps">
             <w:drawing>
-              <wp:anchor distT="0" distB="0" distL="114300" distR="114300" simplePos="0" relativeHeight="251657728" behindDoc="0" locked="0" layoutInCell="1" allowOverlap="1" wp14:anchorId="72151232" wp14:editId="3948E5FA">
+              <wp:anchor distT="0" distB="0" distL="114300" distR="114300" simplePos="0" relativeHeight="251657728" behindDoc="0" locked="0" layoutInCell="1" allowOverlap="1" wp14:anchorId="7520D29E" wp14:editId="38AFA89D">
                 <wp:simplePos x="0" y="0"/>
                 <wp:positionH relativeFrom="margin">
                   <wp:align>center</wp:align>
@@ -1540,7 +1540,7 @@
           </mc:Choice>
           <mc:Fallback>
             <w:pict>
-              <v:shape w14:anchorId="72151232" id="Pole tekstowe 6" o:spid="_x0000_s1032" type="#_x0000_t202" style="position:absolute;left:0;text-align:left;margin-left:0;margin-top:1.25pt;width:393.75pt;height:61.5pt;z-index:251657728;visibility:visible;mso-wrap-style:square;mso-width-percent:0;mso-height-percent:0;mso-wrap-distance-left:9pt;mso-wrap-distance-top:0;mso-wrap-distance-right:9pt;mso-wrap-distance-bottom:0;mso-position-horizontal:center;mso-position-horizontal-relative:margin;mso-position-vertical:absolute;mso-position-vertical-relative:text;mso-width-percent:0;mso-height-percent:0;mso-width-relative:margin;mso-height-relative:margin;v-text-anchor:top" o:gfxdata="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" stroked="f">
+              <v:shape w14:anchorId="7520D29E" id="Pole tekstowe 6" o:spid="_x0000_s1032" type="#_x0000_t202" style="position:absolute;left:0;text-align:left;margin-left:0;margin-top:1.25pt;width:393.75pt;height:61.5pt;z-index:251657728;visibility:visible;mso-wrap-style:square;mso-width-percent:0;mso-height-percent:0;mso-wrap-distance-left:9pt;mso-wrap-distance-top:0;mso-wrap-distance-right:9pt;mso-wrap-distance-bottom:0;mso-position-horizontal:center;mso-position-horizontal-relative:margin;mso-position-vertical:absolute;mso-position-vertical-relative:text;mso-width-percent:0;mso-height-percent:0;mso-width-relative:margin;mso-height-relative:margin;v-text-anchor:top" o:gfxdata="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" stroked="f">
                 <v:textbox>
                   <w:txbxContent>
                     <w:p>
@@ -1639,7 +1639,7 @@
         <mc:AlternateContent>
           <mc:Choice Requires="wps">
             <w:drawing>
-              <wp:anchor distT="0" distB="0" distL="114300" distR="114300" simplePos="0" relativeHeight="251659776" behindDoc="0" locked="0" layoutInCell="1" allowOverlap="1" wp14:anchorId="2D68055F" wp14:editId="4221F295">
+              <wp:anchor distT="0" distB="0" distL="114300" distR="114300" simplePos="0" relativeHeight="251659776" behindDoc="0" locked="0" layoutInCell="1" allowOverlap="1" wp14:anchorId="073CF98D" wp14:editId="2FAEE7DA">
                 <wp:simplePos x="0" y="0"/>
                 <wp:positionH relativeFrom="margin">
                   <wp:align>center</wp:align>
@@ -1722,7 +1722,7 @@
           </mc:Choice>
           <mc:Fallback>
             <w:pict>
-              <v:shape w14:anchorId="2D68055F" id="_x0000_s1033" type="#_x0000_t202" style="position:absolute;left:0;text-align:left;margin-left:0;margin-top:3.1pt;width:393.8pt;height:59.1pt;z-index:251659776;visibility:visible;mso-wrap-style:square;mso-width-percent:0;mso-height-percent:0;mso-wrap-distance-left:9pt;mso-wrap-distance-top:0;mso-wrap-distance-right:9pt;mso-wrap-distance-bottom:0;mso-position-horizontal:center;mso-position-horizontal-relative:margin;mso-position-vertical:absolute;mso-position-vertical-relative:text;mso-width-percent:0;mso-height-percent:0;mso-width-relative:margin;mso-height-relative:margin;v-text-anchor:top" o:gfxdata="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" stroked="f">
+              <v:shape w14:anchorId="073CF98D" id="_x0000_s1033" type="#_x0000_t202" style="position:absolute;left:0;text-align:left;margin-left:0;margin-top:3.1pt;width:393.8pt;height:59.1pt;z-index:251659776;visibility:visible;mso-wrap-style:square;mso-width-percent:0;mso-height-percent:0;mso-wrap-distance-left:9pt;mso-wrap-distance-top:0;mso-wrap-distance-right:9pt;mso-wrap-distance-bottom:0;mso-position-horizontal:center;mso-position-horizontal-relative:margin;mso-position-vertical:absolute;mso-position-vertical-relative:text;mso-width-percent:0;mso-height-percent:0;mso-width-relative:margin;mso-height-relative:margin;v-text-anchor:top" o:gfxdata="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" stroked="f">
                 <v:textbox>
                   <w:txbxContent>
                     <w:p>
@@ -1908,2266 +1908,753 @@
         <w:jc w:val="right"/>
       </w:pPr>
     </w:p>
-    <w:p/>
-    <w:sdt>
-      <w:sdtPr>
-        <w:id w:val="51816304"/>
-        <w:docPartObj>
-          <w:docPartGallery w:val="Table of Contents"/>
-          <w:docPartUnique/>
-        </w:docPartObj>
-      </w:sdtPr>
-      <w:sdtEndPr>
-        <w:rPr>
-          <w:rFonts w:ascii="Times New Roman" w:eastAsia="Calibri" w:hAnsi="Times New Roman"/>
+    <w:p>
+      <w:pPr>
+        <w:pStyle w:val="Nagwekspisutreci"/>
+      </w:pPr>
+      <w:r>
+        <w:lastRenderedPageBreak/>
+        <w:t>Spis treści</w:t>
+      </w:r>
+    </w:p>
+    <w:p>
+      <w:pPr>
+        <w:pStyle w:val="Spistreci1"/>
+        <w:tabs>
+          <w:tab w:val="left" w:pos="1100"/>
+          <w:tab w:val="right" w:leader="dot" w:pos="8493"/>
+        </w:tabs>
+        <w:rPr>
+          <w:rFonts w:ascii="Calibri" w:eastAsia="Times New Roman" w:hAnsi="Calibri"/>
+          <w:noProof/>
+          <w:kern w:val="2"/>
+          <w:sz w:val="22"/>
+          <w:lang w:eastAsia="pl-PL"/>
+        </w:rPr>
+      </w:pPr>
+      <w:r>
+        <w:fldChar w:fldCharType="begin"/>
+      </w:r>
+      <w:r>
+        <w:instrText xml:space="preserve"> TOC \o "1-3" \h \z \u </w:instrText>
+      </w:r>
+      <w:r>
+        <w:fldChar w:fldCharType="separate"/>
+      </w:r>
+      <w:hyperlink w:anchor="_Toc151309751" w:history="1">
+        <w:r>
+          <w:rPr>
+            <w:rStyle w:val="Hipercze"/>
+            <w:noProof/>
+          </w:rPr>
+          <w:t>1</w:t>
+        </w:r>
+        <w:r>
+          <w:rPr>
+            <w:rFonts w:ascii="Calibri" w:eastAsia="Times New Roman" w:hAnsi="Calibri"/>
+            <w:noProof/>
+            <w:kern w:val="2"/>
+            <w:sz w:val="22"/>
+            <w:lang w:eastAsia="pl-PL"/>
+          </w:rPr>
+          <w:tab/>
+        </w:r>
+        <w:r>
+          <w:rPr>
+            <w:rStyle w:val="Hipercze"/>
+            <w:noProof/>
+          </w:rPr>
+          <w:t>WSTĘP</w:t>
+        </w:r>
+        <w:r>
+          <w:rPr>
+            <w:noProof/>
+            <w:webHidden/>
+          </w:rPr>
+          <w:tab/>
+        </w:r>
+        <w:r>
+          <w:rPr>
+            <w:noProof/>
+            <w:webHidden/>
+          </w:rPr>
+          <w:fldChar w:fldCharType="begin"/>
+        </w:r>
+        <w:r>
+          <w:rPr>
+            <w:noProof/>
+            <w:webHidden/>
+          </w:rPr>
+          <w:instrText xml:space="preserve"> PAGEREF _Toc151309751 \h </w:instrText>
+        </w:r>
+        <w:r>
+          <w:rPr>
+            <w:noProof/>
+            <w:webHidden/>
+          </w:rPr>
+        </w:r>
+        <w:r>
+          <w:rPr>
+            <w:noProof/>
+            <w:webHidden/>
+          </w:rPr>
+          <w:fldChar w:fldCharType="separate"/>
+        </w:r>
+        <w:r>
+          <w:rPr>
+            <w:noProof/>
+            <w:webHidden/>
+          </w:rPr>
+          <w:t>3</w:t>
+        </w:r>
+        <w:r>
+          <w:rPr>
+            <w:noProof/>
+            <w:webHidden/>
+          </w:rPr>
+          <w:fldChar w:fldCharType="end"/>
+        </w:r>
+      </w:hyperlink>
+    </w:p>
+    <w:p>
+      <w:pPr>
+        <w:pStyle w:val="Spistreci2"/>
+        <w:tabs>
+          <w:tab w:val="left" w:pos="1540"/>
+          <w:tab w:val="right" w:leader="dot" w:pos="8493"/>
+        </w:tabs>
+        <w:rPr>
+          <w:rFonts w:ascii="Calibri" w:eastAsia="Times New Roman" w:hAnsi="Calibri"/>
+          <w:noProof/>
+          <w:kern w:val="2"/>
+          <w:sz w:val="22"/>
+          <w:lang w:eastAsia="pl-PL"/>
+        </w:rPr>
+      </w:pPr>
+      <w:hyperlink w:anchor="_Toc151309752" w:history="1">
+        <w:r>
+          <w:rPr>
+            <w:rStyle w:val="Hipercze"/>
+            <w:noProof/>
+          </w:rPr>
+          <w:t>1.1</w:t>
+        </w:r>
+        <w:r>
+          <w:rPr>
+            <w:rFonts w:ascii="Calibri" w:eastAsia="Times New Roman" w:hAnsi="Calibri"/>
+            <w:noProof/>
+            <w:kern w:val="2"/>
+            <w:sz w:val="22"/>
+            <w:lang w:eastAsia="pl-PL"/>
+          </w:rPr>
+          <w:tab/>
+        </w:r>
+        <w:r>
+          <w:rPr>
+            <w:rStyle w:val="Hipercze"/>
+            <w:noProof/>
+          </w:rPr>
+          <w:t>Cel i zakres pracy</w:t>
+        </w:r>
+        <w:r>
+          <w:rPr>
+            <w:noProof/>
+            <w:webHidden/>
+          </w:rPr>
+          <w:tab/>
+        </w:r>
+        <w:r>
+          <w:rPr>
+            <w:noProof/>
+            <w:webHidden/>
+          </w:rPr>
+          <w:fldChar w:fldCharType="begin"/>
+        </w:r>
+        <w:r>
+          <w:rPr>
+            <w:noProof/>
+            <w:webHidden/>
+          </w:rPr>
+          <w:instrText xml:space="preserve"> PAGEREF _Toc151309752 \h </w:instrText>
+        </w:r>
+        <w:r>
+          <w:rPr>
+            <w:noProof/>
+            <w:webHidden/>
+          </w:rPr>
+        </w:r>
+        <w:r>
+          <w:rPr>
+            <w:noProof/>
+            <w:webHidden/>
+          </w:rPr>
+          <w:fldChar w:fldCharType="separate"/>
+        </w:r>
+        <w:r>
+          <w:rPr>
+            <w:noProof/>
+            <w:webHidden/>
+          </w:rPr>
+          <w:t>3</w:t>
+        </w:r>
+        <w:r>
+          <w:rPr>
+            <w:noProof/>
+            <w:webHidden/>
+          </w:rPr>
+          <w:fldChar w:fldCharType="end"/>
+        </w:r>
+      </w:hyperlink>
+    </w:p>
+    <w:p>
+      <w:pPr>
+        <w:pStyle w:val="Spistreci2"/>
+        <w:tabs>
+          <w:tab w:val="left" w:pos="1540"/>
+          <w:tab w:val="right" w:leader="dot" w:pos="8493"/>
+        </w:tabs>
+        <w:rPr>
+          <w:rFonts w:ascii="Calibri" w:eastAsia="Times New Roman" w:hAnsi="Calibri"/>
+          <w:noProof/>
+          <w:kern w:val="2"/>
+          <w:sz w:val="22"/>
+          <w:lang w:eastAsia="pl-PL"/>
+        </w:rPr>
+      </w:pPr>
+      <w:hyperlink w:anchor="_Toc151309753" w:history="1">
+        <w:r>
+          <w:rPr>
+            <w:rStyle w:val="Hipercze"/>
+            <w:noProof/>
+          </w:rPr>
+          <w:t>1.2</w:t>
+        </w:r>
+        <w:r>
+          <w:rPr>
+            <w:rFonts w:ascii="Calibri" w:eastAsia="Times New Roman" w:hAnsi="Calibri"/>
+            <w:noProof/>
+            <w:kern w:val="2"/>
+            <w:sz w:val="22"/>
+            <w:lang w:eastAsia="pl-PL"/>
+          </w:rPr>
+          <w:tab/>
+        </w:r>
+        <w:r>
+          <w:rPr>
+            <w:rStyle w:val="Hipercze"/>
+            <w:noProof/>
+          </w:rPr>
+          <w:t>Uzasadnienie wyboru tematu pracy</w:t>
+        </w:r>
+        <w:r>
+          <w:rPr>
+            <w:noProof/>
+            <w:webHidden/>
+          </w:rPr>
+          <w:tab/>
+        </w:r>
+        <w:r>
+          <w:rPr>
+            <w:noProof/>
+            <w:webHidden/>
+          </w:rPr>
+          <w:fldChar w:fldCharType="begin"/>
+        </w:r>
+        <w:r>
+          <w:rPr>
+            <w:noProof/>
+            <w:webHidden/>
+          </w:rPr>
+          <w:instrText xml:space="preserve"> PAGEREF _Toc151309753 \h </w:instrText>
+        </w:r>
+        <w:r>
+          <w:rPr>
+            <w:noProof/>
+            <w:webHidden/>
+          </w:rPr>
+        </w:r>
+        <w:r>
+          <w:rPr>
+            <w:noProof/>
+            <w:webHidden/>
+          </w:rPr>
+          <w:fldChar w:fldCharType="separate"/>
+        </w:r>
+        <w:r>
+          <w:rPr>
+            <w:noProof/>
+            <w:webHidden/>
+          </w:rPr>
+          <w:t>3</w:t>
+        </w:r>
+        <w:r>
+          <w:rPr>
+            <w:noProof/>
+            <w:webHidden/>
+          </w:rPr>
+          <w:fldChar w:fldCharType="end"/>
+        </w:r>
+      </w:hyperlink>
+    </w:p>
+    <w:p>
+      <w:pPr>
+        <w:pStyle w:val="Spistreci1"/>
+        <w:tabs>
+          <w:tab w:val="left" w:pos="1100"/>
+          <w:tab w:val="right" w:leader="dot" w:pos="8493"/>
+        </w:tabs>
+        <w:rPr>
+          <w:rFonts w:ascii="Calibri" w:eastAsia="Times New Roman" w:hAnsi="Calibri"/>
+          <w:noProof/>
+          <w:kern w:val="2"/>
+          <w:sz w:val="22"/>
+          <w:lang w:eastAsia="pl-PL"/>
+        </w:rPr>
+      </w:pPr>
+      <w:hyperlink w:anchor="_Toc151309754" w:history="1">
+        <w:r>
+          <w:rPr>
+            <w:rStyle w:val="Hipercze"/>
+            <w:noProof/>
+          </w:rPr>
+          <w:t>2</w:t>
+        </w:r>
+        <w:r>
+          <w:rPr>
+            <w:rFonts w:ascii="Calibri" w:eastAsia="Times New Roman" w:hAnsi="Calibri"/>
+            <w:noProof/>
+            <w:kern w:val="2"/>
+            <w:sz w:val="22"/>
+            <w:lang w:eastAsia="pl-PL"/>
+          </w:rPr>
+          <w:tab/>
+        </w:r>
+        <w:r>
+          <w:rPr>
+            <w:rStyle w:val="Hipercze"/>
+            <w:noProof/>
+          </w:rPr>
+          <w:t>PRZEGLĄD ISTNIEJĄCYCH ROZWIĄZAŃ</w:t>
+        </w:r>
+        <w:r>
+          <w:rPr>
+            <w:noProof/>
+            <w:webHidden/>
+          </w:rPr>
+          <w:tab/>
+        </w:r>
+        <w:r>
+          <w:rPr>
+            <w:noProof/>
+            <w:webHidden/>
+          </w:rPr>
+          <w:fldChar w:fldCharType="begin"/>
+        </w:r>
+        <w:r>
+          <w:rPr>
+            <w:noProof/>
+            <w:webHidden/>
+          </w:rPr>
+          <w:instrText xml:space="preserve"> PAGEREF _Toc151309754 \h </w:instrText>
+        </w:r>
+        <w:r>
+          <w:rPr>
+            <w:noProof/>
+            <w:webHidden/>
+          </w:rPr>
+        </w:r>
+        <w:r>
+          <w:rPr>
+            <w:noProof/>
+            <w:webHidden/>
+          </w:rPr>
+          <w:fldChar w:fldCharType="separate"/>
+        </w:r>
+        <w:r>
+          <w:rPr>
+            <w:noProof/>
+            <w:webHidden/>
+          </w:rPr>
+          <w:t>3</w:t>
+        </w:r>
+        <w:r>
+          <w:rPr>
+            <w:noProof/>
+            <w:webHidden/>
+          </w:rPr>
+          <w:fldChar w:fldCharType="end"/>
+        </w:r>
+      </w:hyperlink>
+    </w:p>
+    <w:p>
+      <w:pPr>
+        <w:pStyle w:val="Spistreci2"/>
+        <w:tabs>
+          <w:tab w:val="left" w:pos="1540"/>
+          <w:tab w:val="right" w:leader="dot" w:pos="8493"/>
+        </w:tabs>
+        <w:rPr>
+          <w:rFonts w:ascii="Calibri" w:eastAsia="Times New Roman" w:hAnsi="Calibri"/>
+          <w:noProof/>
+          <w:kern w:val="2"/>
+          <w:sz w:val="22"/>
+          <w:lang w:eastAsia="pl-PL"/>
+        </w:rPr>
+      </w:pPr>
+      <w:hyperlink w:anchor="_Toc151309755" w:history="1">
+        <w:r>
+          <w:rPr>
+            <w:rStyle w:val="Hipercze"/>
+            <w:noProof/>
+          </w:rPr>
+          <w:t>2.1</w:t>
+        </w:r>
+        <w:r>
+          <w:rPr>
+            <w:rFonts w:ascii="Calibri" w:eastAsia="Times New Roman" w:hAnsi="Calibri"/>
+            <w:noProof/>
+            <w:kern w:val="2"/>
+            <w:sz w:val="22"/>
+            <w:lang w:eastAsia="pl-PL"/>
+          </w:rPr>
+          <w:tab/>
+        </w:r>
+        <w:r>
+          <w:rPr>
+            <w:rStyle w:val="Hipercze"/>
+            <w:noProof/>
+          </w:rPr>
+          <w:t>Plus 500</w:t>
+        </w:r>
+        <w:r>
+          <w:rPr>
+            <w:noProof/>
+            <w:webHidden/>
+          </w:rPr>
+          <w:tab/>
+        </w:r>
+        <w:r>
+          <w:rPr>
+            <w:noProof/>
+            <w:webHidden/>
+          </w:rPr>
+          <w:fldChar w:fldCharType="begin"/>
+        </w:r>
+        <w:r>
+          <w:rPr>
+            <w:noProof/>
+            <w:webHidden/>
+          </w:rPr>
+          <w:instrText xml:space="preserve"> PAGEREF _Toc151309755 \h </w:instrText>
+        </w:r>
+        <w:r>
+          <w:rPr>
+            <w:noProof/>
+            <w:webHidden/>
+          </w:rPr>
+        </w:r>
+        <w:r>
+          <w:rPr>
+            <w:noProof/>
+            <w:webHidden/>
+          </w:rPr>
+          <w:fldChar w:fldCharType="separate"/>
+        </w:r>
+        <w:r>
+          <w:rPr>
+            <w:noProof/>
+            <w:webHidden/>
+          </w:rPr>
+          <w:t>4</w:t>
+        </w:r>
+        <w:r>
+          <w:rPr>
+            <w:noProof/>
+            <w:webHidden/>
+          </w:rPr>
+          <w:fldChar w:fldCharType="end"/>
+        </w:r>
+      </w:hyperlink>
+    </w:p>
+    <w:p>
+      <w:pPr>
+        <w:pStyle w:val="Spistreci2"/>
+        <w:tabs>
+          <w:tab w:val="left" w:pos="1540"/>
+          <w:tab w:val="right" w:leader="dot" w:pos="8493"/>
+        </w:tabs>
+        <w:rPr>
+          <w:rFonts w:ascii="Calibri" w:eastAsia="Times New Roman" w:hAnsi="Calibri"/>
+          <w:noProof/>
+          <w:kern w:val="2"/>
+          <w:sz w:val="22"/>
+          <w:lang w:eastAsia="pl-PL"/>
+        </w:rPr>
+      </w:pPr>
+      <w:hyperlink w:anchor="_Toc151309756" w:history="1">
+        <w:r>
+          <w:rPr>
+            <w:rStyle w:val="Hipercze"/>
+            <w:noProof/>
+          </w:rPr>
+          <w:t>2.2</w:t>
+        </w:r>
+        <w:r>
+          <w:rPr>
+            <w:rFonts w:ascii="Calibri" w:eastAsia="Times New Roman" w:hAnsi="Calibri"/>
+            <w:noProof/>
+            <w:kern w:val="2"/>
+            <w:sz w:val="22"/>
+            <w:lang w:eastAsia="pl-PL"/>
+          </w:rPr>
+          <w:tab/>
+        </w:r>
+        <w:r>
+          <w:rPr>
+            <w:rStyle w:val="Hipercze"/>
+            <w:noProof/>
+          </w:rPr>
+          <w:t>Capital.com</w:t>
+        </w:r>
+        <w:r>
+          <w:rPr>
+            <w:noProof/>
+            <w:webHidden/>
+          </w:rPr>
+          <w:tab/>
+        </w:r>
+        <w:r>
+          <w:rPr>
+            <w:noProof/>
+            <w:webHidden/>
+          </w:rPr>
+          <w:fldChar w:fldCharType="begin"/>
+        </w:r>
+        <w:r>
+          <w:rPr>
+            <w:noProof/>
+            <w:webHidden/>
+          </w:rPr>
+          <w:instrText xml:space="preserve"> PAGEREF _Toc151309756 \h </w:instrText>
+        </w:r>
+        <w:r>
+          <w:rPr>
+            <w:noProof/>
+            <w:webHidden/>
+          </w:rPr>
+        </w:r>
+        <w:r>
+          <w:rPr>
+            <w:noProof/>
+            <w:webHidden/>
+          </w:rPr>
+          <w:fldChar w:fldCharType="separate"/>
+        </w:r>
+        <w:r>
+          <w:rPr>
+            <w:noProof/>
+            <w:webHidden/>
+          </w:rPr>
+          <w:t>4</w:t>
+        </w:r>
+        <w:r>
+          <w:rPr>
+            <w:noProof/>
+            <w:webHidden/>
+          </w:rPr>
+          <w:fldChar w:fldCharType="end"/>
+        </w:r>
+      </w:hyperlink>
+    </w:p>
+    <w:p>
+      <w:pPr>
+        <w:pStyle w:val="Spistreci2"/>
+        <w:tabs>
+          <w:tab w:val="left" w:pos="1540"/>
+          <w:tab w:val="right" w:leader="dot" w:pos="8493"/>
+        </w:tabs>
+        <w:rPr>
+          <w:rFonts w:ascii="Calibri" w:eastAsia="Times New Roman" w:hAnsi="Calibri"/>
+          <w:noProof/>
+          <w:kern w:val="2"/>
+          <w:sz w:val="22"/>
+          <w:lang w:eastAsia="pl-PL"/>
+        </w:rPr>
+      </w:pPr>
+      <w:hyperlink w:anchor="_Toc151309757" w:history="1">
+        <w:r>
+          <w:rPr>
+            <w:rStyle w:val="Hipercze"/>
+            <w:noProof/>
+          </w:rPr>
+          <w:t>2.3</w:t>
+        </w:r>
+        <w:r>
+          <w:rPr>
+            <w:rFonts w:ascii="Calibri" w:eastAsia="Times New Roman" w:hAnsi="Calibri"/>
+            <w:noProof/>
+            <w:kern w:val="2"/>
+            <w:sz w:val="22"/>
+            <w:lang w:eastAsia="pl-PL"/>
+          </w:rPr>
+          <w:tab/>
+        </w:r>
+        <w:r>
+          <w:rPr>
+            <w:rStyle w:val="Hipercze"/>
+            <w:noProof/>
+          </w:rPr>
+          <w:t>Trading 212</w:t>
+        </w:r>
+        <w:r>
+          <w:rPr>
+            <w:noProof/>
+            <w:webHidden/>
+          </w:rPr>
+          <w:tab/>
+        </w:r>
+        <w:r>
+          <w:rPr>
+            <w:noProof/>
+            <w:webHidden/>
+          </w:rPr>
+          <w:fldChar w:fldCharType="begin"/>
+        </w:r>
+        <w:r>
+          <w:rPr>
+            <w:noProof/>
+            <w:webHidden/>
+          </w:rPr>
+          <w:instrText xml:space="preserve"> PAGEREF _Toc151309757 \h </w:instrText>
+        </w:r>
+        <w:r>
+          <w:rPr>
+            <w:noProof/>
+            <w:webHidden/>
+          </w:rPr>
+        </w:r>
+        <w:r>
+          <w:rPr>
+            <w:noProof/>
+            <w:webHidden/>
+          </w:rPr>
+          <w:fldChar w:fldCharType="separate"/>
+        </w:r>
+        <w:r>
+          <w:rPr>
+            <w:noProof/>
+            <w:webHidden/>
+          </w:rPr>
+          <w:t>4</w:t>
+        </w:r>
+        <w:r>
+          <w:rPr>
+            <w:noProof/>
+            <w:webHidden/>
+          </w:rPr>
+          <w:fldChar w:fldCharType="end"/>
+        </w:r>
+      </w:hyperlink>
+    </w:p>
+    <w:p>
+      <w:pPr>
+        <w:pStyle w:val="Spistreci1"/>
+        <w:tabs>
+          <w:tab w:val="left" w:pos="1100"/>
+          <w:tab w:val="right" w:leader="dot" w:pos="8493"/>
+        </w:tabs>
+        <w:rPr>
+          <w:rFonts w:ascii="Calibri" w:eastAsia="Times New Roman" w:hAnsi="Calibri"/>
+          <w:noProof/>
+          <w:kern w:val="2"/>
+          <w:sz w:val="22"/>
+          <w:lang w:eastAsia="pl-PL"/>
+        </w:rPr>
+      </w:pPr>
+      <w:hyperlink w:anchor="_Toc151309758" w:history="1">
+        <w:r>
+          <w:rPr>
+            <w:rStyle w:val="Hipercze"/>
+            <w:noProof/>
+          </w:rPr>
+          <w:t>3</w:t>
+        </w:r>
+        <w:r>
+          <w:rPr>
+            <w:rFonts w:ascii="Calibri" w:eastAsia="Times New Roman" w:hAnsi="Calibri"/>
+            <w:noProof/>
+            <w:kern w:val="2"/>
+            <w:sz w:val="22"/>
+            <w:lang w:eastAsia="pl-PL"/>
+          </w:rPr>
+          <w:tab/>
+        </w:r>
+        <w:r>
+          <w:rPr>
+            <w:rStyle w:val="Hipercze"/>
+            <w:noProof/>
+          </w:rPr>
+          <w:t>OPIS PROJEKTU</w:t>
+        </w:r>
+        <w:r>
+          <w:rPr>
+            <w:noProof/>
+            <w:webHidden/>
+          </w:rPr>
+          <w:tab/>
+        </w:r>
+        <w:r>
+          <w:rPr>
+            <w:noProof/>
+            <w:webHidden/>
+          </w:rPr>
+          <w:fldChar w:fldCharType="begin"/>
+        </w:r>
+        <w:r>
+          <w:rPr>
+            <w:noProof/>
+            <w:webHidden/>
+          </w:rPr>
+          <w:instrText xml:space="preserve"> PAGEREF _Toc151309758 \h </w:instrText>
+        </w:r>
+        <w:r>
+          <w:rPr>
+            <w:noProof/>
+            <w:webHidden/>
+          </w:rPr>
+        </w:r>
+        <w:r>
+          <w:rPr>
+            <w:noProof/>
+            <w:webHidden/>
+          </w:rPr>
+          <w:fldChar w:fldCharType="separate"/>
+        </w:r>
+        <w:r>
+          <w:rPr>
+            <w:noProof/>
+            <w:webHidden/>
+          </w:rPr>
+          <w:t>4</w:t>
+        </w:r>
+        <w:r>
+          <w:rPr>
+            <w:noProof/>
+            <w:webHidden/>
+          </w:rPr>
+          <w:fldChar w:fldCharType="end"/>
+        </w:r>
+      </w:hyperlink>
+    </w:p>
+    <w:p>
+      <w:r>
+        <w:rPr>
           <w:b/>
           <w:bCs/>
-          <w:color w:val="auto"/>
-          <w:sz w:val="24"/>
-          <w:szCs w:val="22"/>
-          <w:lang w:eastAsia="en-US"/>
-        </w:rPr>
-      </w:sdtEndPr>
-      <w:sdtContent>
-        <w:p>
-          <w:pPr>
-            <w:pStyle w:val="Nagwekspisutreci"/>
-          </w:pPr>
-          <w:r>
-            <w:t>Spis treści</w:t>
-          </w:r>
-        </w:p>
-        <w:p>
-          <w:pPr>
-            <w:pStyle w:val="Spistreci1"/>
-            <w:tabs>
-              <w:tab w:val="left" w:pos="1100"/>
-              <w:tab w:val="right" w:leader="dot" w:pos="8493"/>
-            </w:tabs>
-            <w:rPr>
-              <w:rFonts w:asciiTheme="minorHAnsi" w:eastAsiaTheme="minorEastAsia" w:hAnsiTheme="minorHAnsi" w:cstheme="minorBidi"/>
-              <w:noProof/>
-              <w:kern w:val="2"/>
-              <w:sz w:val="22"/>
-              <w:lang w:eastAsia="pl-PL"/>
-              <w14:ligatures w14:val="standardContextual"/>
-            </w:rPr>
-          </w:pPr>
-          <w:r>
-            <w:fldChar w:fldCharType="begin"/>
-          </w:r>
-          <w:r>
-            <w:instrText xml:space="preserve"> TOC \o "1-3" \h \z \u </w:instrText>
-          </w:r>
-          <w:r>
-            <w:fldChar w:fldCharType="separate"/>
-          </w:r>
-          <w:hyperlink w:anchor="_Toc151834755" w:history="1">
-            <w:r>
-              <w:rPr>
-                <w:rStyle w:val="Hipercze"/>
-                <w:noProof/>
-              </w:rPr>
-              <w:t>1</w:t>
-            </w:r>
-            <w:r>
-              <w:rPr>
-                <w:rFonts w:asciiTheme="minorHAnsi" w:eastAsiaTheme="minorEastAsia" w:hAnsiTheme="minorHAnsi" w:cstheme="minorBidi"/>
-                <w:noProof/>
-                <w:kern w:val="2"/>
-                <w:sz w:val="22"/>
-                <w:lang w:eastAsia="pl-PL"/>
-                <w14:ligatures w14:val="standardContextual"/>
-              </w:rPr>
-              <w:tab/>
-            </w:r>
-            <w:r>
-              <w:rPr>
-                <w:rStyle w:val="Hipercze"/>
-                <w:noProof/>
-              </w:rPr>
-              <w:t>WSTĘP</w:t>
-            </w:r>
-            <w:r>
-              <w:rPr>
-                <w:noProof/>
-                <w:webHidden/>
-              </w:rPr>
-              <w:tab/>
-            </w:r>
-            <w:r>
-              <w:rPr>
-                <w:noProof/>
-                <w:webHidden/>
-              </w:rPr>
-              <w:fldChar w:fldCharType="begin"/>
-            </w:r>
-            <w:r>
-              <w:rPr>
-                <w:noProof/>
-                <w:webHidden/>
-              </w:rPr>
-              <w:instrText xml:space="preserve"> PAGEREF _Toc151834755 \h </w:instrText>
-            </w:r>
-            <w:r>
-              <w:rPr>
-                <w:noProof/>
-                <w:webHidden/>
-              </w:rPr>
-            </w:r>
-            <w:r>
-              <w:rPr>
-                <w:noProof/>
-                <w:webHidden/>
-              </w:rPr>
-              <w:fldChar w:fldCharType="separate"/>
-            </w:r>
-            <w:r>
-              <w:rPr>
-                <w:noProof/>
-                <w:webHidden/>
-              </w:rPr>
-              <w:t>3</w:t>
-            </w:r>
-            <w:r>
-              <w:rPr>
-                <w:noProof/>
-                <w:webHidden/>
-              </w:rPr>
-              <w:fldChar w:fldCharType="end"/>
-            </w:r>
-          </w:hyperlink>
-        </w:p>
-        <w:p>
-          <w:pPr>
-            <w:pStyle w:val="Spistreci2"/>
-            <w:tabs>
-              <w:tab w:val="left" w:pos="1540"/>
-              <w:tab w:val="right" w:leader="dot" w:pos="8493"/>
-            </w:tabs>
-            <w:rPr>
-              <w:rFonts w:asciiTheme="minorHAnsi" w:eastAsiaTheme="minorEastAsia" w:hAnsiTheme="minorHAnsi" w:cstheme="minorBidi"/>
-              <w:noProof/>
-              <w:kern w:val="2"/>
-              <w:sz w:val="22"/>
-              <w:lang w:eastAsia="pl-PL"/>
-              <w14:ligatures w14:val="standardContextual"/>
-            </w:rPr>
-          </w:pPr>
-          <w:hyperlink w:anchor="_Toc151834756" w:history="1">
-            <w:r>
-              <w:rPr>
-                <w:rStyle w:val="Hipercze"/>
-                <w:noProof/>
-              </w:rPr>
-              <w:t>1.1</w:t>
-            </w:r>
-            <w:r>
-              <w:rPr>
-                <w:rFonts w:asciiTheme="minorHAnsi" w:eastAsiaTheme="minorEastAsia" w:hAnsiTheme="minorHAnsi" w:cstheme="minorBidi"/>
-                <w:noProof/>
-                <w:kern w:val="2"/>
-                <w:sz w:val="22"/>
-                <w:lang w:eastAsia="pl-PL"/>
-                <w14:ligatures w14:val="standardContextual"/>
-              </w:rPr>
-              <w:tab/>
-            </w:r>
-            <w:r>
-              <w:rPr>
-                <w:rStyle w:val="Hipercze"/>
-                <w:noProof/>
-              </w:rPr>
-              <w:t>Cel i zakres pracy</w:t>
-            </w:r>
-            <w:r>
-              <w:rPr>
-                <w:noProof/>
-                <w:webHidden/>
-              </w:rPr>
-              <w:tab/>
-            </w:r>
-            <w:r>
-              <w:rPr>
-                <w:noProof/>
-                <w:webHidden/>
-              </w:rPr>
-              <w:fldChar w:fldCharType="begin"/>
-            </w:r>
-            <w:r>
-              <w:rPr>
-                <w:noProof/>
-                <w:webHidden/>
-              </w:rPr>
-              <w:instrText xml:space="preserve"> PAGEREF _Toc151834756 \h </w:instrText>
-            </w:r>
-            <w:r>
-              <w:rPr>
-                <w:noProof/>
-                <w:webHidden/>
-              </w:rPr>
-            </w:r>
-            <w:r>
-              <w:rPr>
-                <w:noProof/>
-                <w:webHidden/>
-              </w:rPr>
-              <w:fldChar w:fldCharType="separate"/>
-            </w:r>
-            <w:r>
-              <w:rPr>
-                <w:noProof/>
-                <w:webHidden/>
-              </w:rPr>
-              <w:t>3</w:t>
-            </w:r>
-            <w:r>
-              <w:rPr>
-                <w:noProof/>
-                <w:webHidden/>
-              </w:rPr>
-              <w:fldChar w:fldCharType="end"/>
-            </w:r>
-          </w:hyperlink>
-        </w:p>
-        <w:p>
-          <w:pPr>
-            <w:pStyle w:val="Spistreci2"/>
-            <w:tabs>
-              <w:tab w:val="left" w:pos="1540"/>
-              <w:tab w:val="right" w:leader="dot" w:pos="8493"/>
-            </w:tabs>
-            <w:rPr>
-              <w:rFonts w:asciiTheme="minorHAnsi" w:eastAsiaTheme="minorEastAsia" w:hAnsiTheme="minorHAnsi" w:cstheme="minorBidi"/>
-              <w:noProof/>
-              <w:kern w:val="2"/>
-              <w:sz w:val="22"/>
-              <w:lang w:eastAsia="pl-PL"/>
-              <w14:ligatures w14:val="standardContextual"/>
-            </w:rPr>
-          </w:pPr>
-          <w:hyperlink w:anchor="_Toc151834757" w:history="1">
-            <w:r>
-              <w:rPr>
-                <w:rStyle w:val="Hipercze"/>
-                <w:noProof/>
-              </w:rPr>
-              <w:t>1.2</w:t>
-            </w:r>
-            <w:r>
-              <w:rPr>
-                <w:rFonts w:asciiTheme="minorHAnsi" w:eastAsiaTheme="minorEastAsia" w:hAnsiTheme="minorHAnsi" w:cstheme="minorBidi"/>
-                <w:noProof/>
-                <w:kern w:val="2"/>
-                <w:sz w:val="22"/>
-                <w:lang w:eastAsia="pl-PL"/>
-                <w14:ligatures w14:val="standardContextual"/>
-              </w:rPr>
-              <w:tab/>
-            </w:r>
-            <w:r>
-              <w:rPr>
-                <w:rStyle w:val="Hipercze"/>
-                <w:noProof/>
-              </w:rPr>
-              <w:t>Uzasadnienie wyboru tematu pracy</w:t>
-            </w:r>
-            <w:r>
-              <w:rPr>
-                <w:noProof/>
-                <w:webHidden/>
-              </w:rPr>
-              <w:tab/>
-            </w:r>
-            <w:r>
-              <w:rPr>
-                <w:noProof/>
-                <w:webHidden/>
-              </w:rPr>
-              <w:fldChar w:fldCharType="begin"/>
-            </w:r>
-            <w:r>
-              <w:rPr>
-                <w:noProof/>
-                <w:webHidden/>
-              </w:rPr>
-              <w:instrText xml:space="preserve"> PAGEREF _Toc151834757 \h </w:instrText>
-            </w:r>
-            <w:r>
-              <w:rPr>
-                <w:noProof/>
-                <w:webHidden/>
-              </w:rPr>
-            </w:r>
-            <w:r>
-              <w:rPr>
-                <w:noProof/>
-                <w:webHidden/>
-              </w:rPr>
-              <w:fldChar w:fldCharType="separate"/>
-            </w:r>
-            <w:r>
-              <w:rPr>
-                <w:noProof/>
-                <w:webHidden/>
-              </w:rPr>
-              <w:t>3</w:t>
-            </w:r>
-            <w:r>
-              <w:rPr>
-                <w:noProof/>
-                <w:webHidden/>
-              </w:rPr>
-              <w:fldChar w:fldCharType="end"/>
-            </w:r>
-          </w:hyperlink>
-        </w:p>
-        <w:p>
-          <w:pPr>
-            <w:pStyle w:val="Spistreci2"/>
-            <w:tabs>
-              <w:tab w:val="left" w:pos="1540"/>
-              <w:tab w:val="right" w:leader="dot" w:pos="8493"/>
-            </w:tabs>
-            <w:rPr>
-              <w:rFonts w:asciiTheme="minorHAnsi" w:eastAsiaTheme="minorEastAsia" w:hAnsiTheme="minorHAnsi" w:cstheme="minorBidi"/>
-              <w:noProof/>
-              <w:kern w:val="2"/>
-              <w:sz w:val="22"/>
-              <w:lang w:eastAsia="pl-PL"/>
-              <w14:ligatures w14:val="standardContextual"/>
-            </w:rPr>
-          </w:pPr>
-          <w:hyperlink w:anchor="_Toc151834758" w:history="1">
-            <w:r>
-              <w:rPr>
-                <w:rStyle w:val="Hipercze"/>
-                <w:noProof/>
-                <w:lang w:val="en-US"/>
-              </w:rPr>
-              <w:t>1.3</w:t>
-            </w:r>
-            <w:r>
-              <w:rPr>
-                <w:rFonts w:asciiTheme="minorHAnsi" w:eastAsiaTheme="minorEastAsia" w:hAnsiTheme="minorHAnsi" w:cstheme="minorBidi"/>
-                <w:noProof/>
-                <w:kern w:val="2"/>
-                <w:sz w:val="22"/>
-                <w:lang w:eastAsia="pl-PL"/>
-                <w14:ligatures w14:val="standardContextual"/>
-              </w:rPr>
-              <w:tab/>
-            </w:r>
-            <w:r>
-              <w:rPr>
-                <w:rStyle w:val="Hipercze"/>
-                <w:noProof/>
-                <w:lang w:val="en-US"/>
-              </w:rPr>
-              <w:t>Przewodnik po pracy</w:t>
-            </w:r>
-            <w:r>
-              <w:rPr>
-                <w:noProof/>
-                <w:webHidden/>
-              </w:rPr>
-              <w:tab/>
-            </w:r>
-            <w:r>
-              <w:rPr>
-                <w:noProof/>
-                <w:webHidden/>
-              </w:rPr>
-              <w:fldChar w:fldCharType="begin"/>
-            </w:r>
-            <w:r>
-              <w:rPr>
-                <w:noProof/>
-                <w:webHidden/>
-              </w:rPr>
-              <w:instrText xml:space="preserve"> PAGEREF _Toc151834758 \h </w:instrText>
-            </w:r>
-            <w:r>
-              <w:rPr>
-                <w:noProof/>
-                <w:webHidden/>
-              </w:rPr>
-            </w:r>
-            <w:r>
-              <w:rPr>
-                <w:noProof/>
-                <w:webHidden/>
-              </w:rPr>
-              <w:fldChar w:fldCharType="separate"/>
-            </w:r>
-            <w:r>
-              <w:rPr>
-                <w:noProof/>
-                <w:webHidden/>
-              </w:rPr>
-              <w:t>5</w:t>
-            </w:r>
-            <w:r>
-              <w:rPr>
-                <w:noProof/>
-                <w:webHidden/>
-              </w:rPr>
-              <w:fldChar w:fldCharType="end"/>
-            </w:r>
-          </w:hyperlink>
-        </w:p>
-        <w:p>
-          <w:pPr>
-            <w:pStyle w:val="Spistreci1"/>
-            <w:tabs>
-              <w:tab w:val="left" w:pos="1100"/>
-              <w:tab w:val="right" w:leader="dot" w:pos="8493"/>
-            </w:tabs>
-            <w:rPr>
-              <w:rFonts w:asciiTheme="minorHAnsi" w:eastAsiaTheme="minorEastAsia" w:hAnsiTheme="minorHAnsi" w:cstheme="minorBidi"/>
-              <w:noProof/>
-              <w:kern w:val="2"/>
-              <w:sz w:val="22"/>
-              <w:lang w:eastAsia="pl-PL"/>
-              <w14:ligatures w14:val="standardContextual"/>
-            </w:rPr>
-          </w:pPr>
-          <w:hyperlink w:anchor="_Toc151834759" w:history="1">
-            <w:r>
-              <w:rPr>
-                <w:rStyle w:val="Hipercze"/>
-                <w:noProof/>
-              </w:rPr>
-              <w:t>2</w:t>
-            </w:r>
-            <w:r>
-              <w:rPr>
-                <w:rFonts w:asciiTheme="minorHAnsi" w:eastAsiaTheme="minorEastAsia" w:hAnsiTheme="minorHAnsi" w:cstheme="minorBidi"/>
-                <w:noProof/>
-                <w:kern w:val="2"/>
-                <w:sz w:val="22"/>
-                <w:lang w:eastAsia="pl-PL"/>
-                <w14:ligatures w14:val="standardContextual"/>
-              </w:rPr>
-              <w:tab/>
-            </w:r>
-            <w:r>
-              <w:rPr>
-                <w:rStyle w:val="Hipercze"/>
-                <w:noProof/>
-              </w:rPr>
-              <w:t>PRZEGLĄD ISTNIEJĄCYCH ROZWIĄZAŃ</w:t>
-            </w:r>
-            <w:r>
-              <w:rPr>
-                <w:noProof/>
-                <w:webHidden/>
-              </w:rPr>
-              <w:tab/>
-            </w:r>
-            <w:r>
-              <w:rPr>
-                <w:noProof/>
-                <w:webHidden/>
-              </w:rPr>
-              <w:fldChar w:fldCharType="begin"/>
-            </w:r>
-            <w:r>
-              <w:rPr>
-                <w:noProof/>
-                <w:webHidden/>
-              </w:rPr>
-              <w:instrText xml:space="preserve"> PAGEREF _Toc151834759 \h </w:instrText>
-            </w:r>
-            <w:r>
-              <w:rPr>
-                <w:noProof/>
-                <w:webHidden/>
-              </w:rPr>
-            </w:r>
-            <w:r>
-              <w:rPr>
-                <w:noProof/>
-                <w:webHidden/>
-              </w:rPr>
-              <w:fldChar w:fldCharType="separate"/>
-            </w:r>
-            <w:r>
-              <w:rPr>
-                <w:noProof/>
-                <w:webHidden/>
-              </w:rPr>
-              <w:t>5</w:t>
-            </w:r>
-            <w:r>
-              <w:rPr>
-                <w:noProof/>
-                <w:webHidden/>
-              </w:rPr>
-              <w:fldChar w:fldCharType="end"/>
-            </w:r>
-          </w:hyperlink>
-        </w:p>
-        <w:p>
-          <w:pPr>
-            <w:pStyle w:val="Spistreci2"/>
-            <w:tabs>
-              <w:tab w:val="left" w:pos="1540"/>
-              <w:tab w:val="right" w:leader="dot" w:pos="8493"/>
-            </w:tabs>
-            <w:rPr>
-              <w:rFonts w:asciiTheme="minorHAnsi" w:eastAsiaTheme="minorEastAsia" w:hAnsiTheme="minorHAnsi" w:cstheme="minorBidi"/>
-              <w:noProof/>
-              <w:kern w:val="2"/>
-              <w:sz w:val="22"/>
-              <w:lang w:eastAsia="pl-PL"/>
-              <w14:ligatures w14:val="standardContextual"/>
-            </w:rPr>
-          </w:pPr>
-          <w:hyperlink w:anchor="_Toc151834760" w:history="1">
-            <w:r>
-              <w:rPr>
-                <w:rStyle w:val="Hipercze"/>
-                <w:noProof/>
-              </w:rPr>
-              <w:t>2.1</w:t>
-            </w:r>
-            <w:r>
-              <w:rPr>
-                <w:rFonts w:asciiTheme="minorHAnsi" w:eastAsiaTheme="minorEastAsia" w:hAnsiTheme="minorHAnsi" w:cstheme="minorBidi"/>
-                <w:noProof/>
-                <w:kern w:val="2"/>
-                <w:sz w:val="22"/>
-                <w:lang w:eastAsia="pl-PL"/>
-                <w14:ligatures w14:val="standardContextual"/>
-              </w:rPr>
-              <w:tab/>
-            </w:r>
-            <w:r>
-              <w:rPr>
-                <w:rStyle w:val="Hipercze"/>
-                <w:noProof/>
-              </w:rPr>
-              <w:t>Gold Price</w:t>
-            </w:r>
-            <w:r>
-              <w:rPr>
-                <w:noProof/>
-                <w:webHidden/>
-              </w:rPr>
-              <w:tab/>
-            </w:r>
-            <w:r>
-              <w:rPr>
-                <w:noProof/>
-                <w:webHidden/>
-              </w:rPr>
-              <w:fldChar w:fldCharType="begin"/>
-            </w:r>
-            <w:r>
-              <w:rPr>
-                <w:noProof/>
-                <w:webHidden/>
-              </w:rPr>
-              <w:instrText xml:space="preserve"> PAGEREF _Toc151834760 \h </w:instrText>
-            </w:r>
-            <w:r>
-              <w:rPr>
-                <w:noProof/>
-                <w:webHidden/>
-              </w:rPr>
-            </w:r>
-            <w:r>
-              <w:rPr>
-                <w:noProof/>
-                <w:webHidden/>
-              </w:rPr>
-              <w:fldChar w:fldCharType="separate"/>
-            </w:r>
-            <w:r>
-              <w:rPr>
-                <w:noProof/>
-                <w:webHidden/>
-              </w:rPr>
-              <w:t>6</w:t>
-            </w:r>
-            <w:r>
-              <w:rPr>
-                <w:noProof/>
-                <w:webHidden/>
-              </w:rPr>
-              <w:fldChar w:fldCharType="end"/>
-            </w:r>
-          </w:hyperlink>
-        </w:p>
-        <w:p>
-          <w:pPr>
-            <w:pStyle w:val="Spistreci3"/>
-            <w:tabs>
-              <w:tab w:val="left" w:pos="1889"/>
-              <w:tab w:val="right" w:leader="dot" w:pos="8493"/>
-            </w:tabs>
-            <w:rPr>
-              <w:rFonts w:asciiTheme="minorHAnsi" w:eastAsiaTheme="minorEastAsia" w:hAnsiTheme="minorHAnsi" w:cstheme="minorBidi"/>
-              <w:noProof/>
-              <w:kern w:val="2"/>
-              <w:sz w:val="22"/>
-              <w:lang w:eastAsia="pl-PL"/>
-              <w14:ligatures w14:val="standardContextual"/>
-            </w:rPr>
-          </w:pPr>
-          <w:hyperlink w:anchor="_Toc151834761" w:history="1">
-            <w:r>
-              <w:rPr>
-                <w:rStyle w:val="Hipercze"/>
-                <w:noProof/>
-              </w:rPr>
-              <w:t>2.1.1</w:t>
-            </w:r>
-            <w:r>
-              <w:rPr>
-                <w:rFonts w:asciiTheme="minorHAnsi" w:eastAsiaTheme="minorEastAsia" w:hAnsiTheme="minorHAnsi" w:cstheme="minorBidi"/>
-                <w:noProof/>
-                <w:kern w:val="2"/>
-                <w:sz w:val="22"/>
-                <w:lang w:eastAsia="pl-PL"/>
-                <w14:ligatures w14:val="standardContextual"/>
-              </w:rPr>
-              <w:tab/>
-            </w:r>
-            <w:r>
-              <w:rPr>
-                <w:rStyle w:val="Hipercze"/>
-                <w:noProof/>
-              </w:rPr>
-              <w:t>Zalety</w:t>
-            </w:r>
-            <w:r>
-              <w:rPr>
-                <w:noProof/>
-                <w:webHidden/>
-              </w:rPr>
-              <w:tab/>
-            </w:r>
-            <w:r>
-              <w:rPr>
-                <w:noProof/>
-                <w:webHidden/>
-              </w:rPr>
-              <w:fldChar w:fldCharType="begin"/>
-            </w:r>
-            <w:r>
-              <w:rPr>
-                <w:noProof/>
-                <w:webHidden/>
-              </w:rPr>
-              <w:instrText xml:space="preserve"> PAGEREF _Toc151834761 \h </w:instrText>
-            </w:r>
-            <w:r>
-              <w:rPr>
-                <w:noProof/>
-                <w:webHidden/>
-              </w:rPr>
-            </w:r>
-            <w:r>
-              <w:rPr>
-                <w:noProof/>
-                <w:webHidden/>
-              </w:rPr>
-              <w:fldChar w:fldCharType="separate"/>
-            </w:r>
-            <w:r>
-              <w:rPr>
-                <w:noProof/>
-                <w:webHidden/>
-              </w:rPr>
-              <w:t>6</w:t>
-            </w:r>
-            <w:r>
-              <w:rPr>
-                <w:noProof/>
-                <w:webHidden/>
-              </w:rPr>
-              <w:fldChar w:fldCharType="end"/>
-            </w:r>
-          </w:hyperlink>
-        </w:p>
-        <w:p>
-          <w:pPr>
-            <w:pStyle w:val="Spistreci3"/>
-            <w:tabs>
-              <w:tab w:val="left" w:pos="1889"/>
-              <w:tab w:val="right" w:leader="dot" w:pos="8493"/>
-            </w:tabs>
-            <w:rPr>
-              <w:rFonts w:asciiTheme="minorHAnsi" w:eastAsiaTheme="minorEastAsia" w:hAnsiTheme="minorHAnsi" w:cstheme="minorBidi"/>
-              <w:noProof/>
-              <w:kern w:val="2"/>
-              <w:sz w:val="22"/>
-              <w:lang w:eastAsia="pl-PL"/>
-              <w14:ligatures w14:val="standardContextual"/>
-            </w:rPr>
-          </w:pPr>
-          <w:hyperlink w:anchor="_Toc151834762" w:history="1">
-            <w:r>
-              <w:rPr>
-                <w:rStyle w:val="Hipercze"/>
-                <w:noProof/>
-              </w:rPr>
-              <w:t>2.1.2</w:t>
-            </w:r>
-            <w:r>
-              <w:rPr>
-                <w:rFonts w:asciiTheme="minorHAnsi" w:eastAsiaTheme="minorEastAsia" w:hAnsiTheme="minorHAnsi" w:cstheme="minorBidi"/>
-                <w:noProof/>
-                <w:kern w:val="2"/>
-                <w:sz w:val="22"/>
-                <w:lang w:eastAsia="pl-PL"/>
-                <w14:ligatures w14:val="standardContextual"/>
-              </w:rPr>
-              <w:tab/>
-            </w:r>
-            <w:r>
-              <w:rPr>
-                <w:rStyle w:val="Hipercze"/>
-                <w:noProof/>
-              </w:rPr>
-              <w:t>Wady</w:t>
-            </w:r>
-            <w:r>
-              <w:rPr>
-                <w:noProof/>
-                <w:webHidden/>
-              </w:rPr>
-              <w:tab/>
-            </w:r>
-            <w:r>
-              <w:rPr>
-                <w:noProof/>
-                <w:webHidden/>
-              </w:rPr>
-              <w:fldChar w:fldCharType="begin"/>
-            </w:r>
-            <w:r>
-              <w:rPr>
-                <w:noProof/>
-                <w:webHidden/>
-              </w:rPr>
-              <w:instrText xml:space="preserve"> PAGEREF _Toc151834762 \h </w:instrText>
-            </w:r>
-            <w:r>
-              <w:rPr>
-                <w:noProof/>
-                <w:webHidden/>
-              </w:rPr>
-            </w:r>
-            <w:r>
-              <w:rPr>
-                <w:noProof/>
-                <w:webHidden/>
-              </w:rPr>
-              <w:fldChar w:fldCharType="separate"/>
-            </w:r>
-            <w:r>
-              <w:rPr>
-                <w:noProof/>
-                <w:webHidden/>
-              </w:rPr>
-              <w:t>6</w:t>
-            </w:r>
-            <w:r>
-              <w:rPr>
-                <w:noProof/>
-                <w:webHidden/>
-              </w:rPr>
-              <w:fldChar w:fldCharType="end"/>
-            </w:r>
-          </w:hyperlink>
-        </w:p>
-        <w:p>
-          <w:pPr>
-            <w:pStyle w:val="Spistreci2"/>
-            <w:tabs>
-              <w:tab w:val="left" w:pos="1540"/>
-              <w:tab w:val="right" w:leader="dot" w:pos="8493"/>
-            </w:tabs>
-            <w:rPr>
-              <w:rFonts w:asciiTheme="minorHAnsi" w:eastAsiaTheme="minorEastAsia" w:hAnsiTheme="minorHAnsi" w:cstheme="minorBidi"/>
-              <w:noProof/>
-              <w:kern w:val="2"/>
-              <w:sz w:val="22"/>
-              <w:lang w:eastAsia="pl-PL"/>
-              <w14:ligatures w14:val="standardContextual"/>
-            </w:rPr>
-          </w:pPr>
-          <w:hyperlink w:anchor="_Toc151834763" w:history="1">
-            <w:r>
-              <w:rPr>
-                <w:rStyle w:val="Hipercze"/>
-                <w:noProof/>
-              </w:rPr>
-              <w:t>2.2</w:t>
-            </w:r>
-            <w:r>
-              <w:rPr>
-                <w:rFonts w:asciiTheme="minorHAnsi" w:eastAsiaTheme="minorEastAsia" w:hAnsiTheme="minorHAnsi" w:cstheme="minorBidi"/>
-                <w:noProof/>
-                <w:kern w:val="2"/>
-                <w:sz w:val="22"/>
-                <w:lang w:eastAsia="pl-PL"/>
-                <w14:ligatures w14:val="standardContextual"/>
-              </w:rPr>
-              <w:tab/>
-            </w:r>
-            <w:r>
-              <w:rPr>
-                <w:rStyle w:val="Hipercze"/>
-                <w:noProof/>
-              </w:rPr>
-              <w:t>Capital.com</w:t>
-            </w:r>
-            <w:r>
-              <w:rPr>
-                <w:noProof/>
-                <w:webHidden/>
-              </w:rPr>
-              <w:tab/>
-            </w:r>
-            <w:r>
-              <w:rPr>
-                <w:noProof/>
-                <w:webHidden/>
-              </w:rPr>
-              <w:fldChar w:fldCharType="begin"/>
-            </w:r>
-            <w:r>
-              <w:rPr>
-                <w:noProof/>
-                <w:webHidden/>
-              </w:rPr>
-              <w:instrText xml:space="preserve"> PAGEREF _Toc151834763 \h </w:instrText>
-            </w:r>
-            <w:r>
-              <w:rPr>
-                <w:noProof/>
-                <w:webHidden/>
-              </w:rPr>
-            </w:r>
-            <w:r>
-              <w:rPr>
-                <w:noProof/>
-                <w:webHidden/>
-              </w:rPr>
-              <w:fldChar w:fldCharType="separate"/>
-            </w:r>
-            <w:r>
-              <w:rPr>
-                <w:noProof/>
-                <w:webHidden/>
-              </w:rPr>
-              <w:t>6</w:t>
-            </w:r>
-            <w:r>
-              <w:rPr>
-                <w:noProof/>
-                <w:webHidden/>
-              </w:rPr>
-              <w:fldChar w:fldCharType="end"/>
-            </w:r>
-          </w:hyperlink>
-        </w:p>
-        <w:p>
-          <w:pPr>
-            <w:pStyle w:val="Spistreci3"/>
-            <w:tabs>
-              <w:tab w:val="left" w:pos="1889"/>
-              <w:tab w:val="right" w:leader="dot" w:pos="8493"/>
-            </w:tabs>
-            <w:rPr>
-              <w:rFonts w:asciiTheme="minorHAnsi" w:eastAsiaTheme="minorEastAsia" w:hAnsiTheme="minorHAnsi" w:cstheme="minorBidi"/>
-              <w:noProof/>
-              <w:kern w:val="2"/>
-              <w:sz w:val="22"/>
-              <w:lang w:eastAsia="pl-PL"/>
-              <w14:ligatures w14:val="standardContextual"/>
-            </w:rPr>
-          </w:pPr>
-          <w:hyperlink w:anchor="_Toc151834764" w:history="1">
-            <w:r>
-              <w:rPr>
-                <w:rStyle w:val="Hipercze"/>
-                <w:noProof/>
-              </w:rPr>
-              <w:t>2.2.1</w:t>
-            </w:r>
-            <w:r>
-              <w:rPr>
-                <w:rFonts w:asciiTheme="minorHAnsi" w:eastAsiaTheme="minorEastAsia" w:hAnsiTheme="minorHAnsi" w:cstheme="minorBidi"/>
-                <w:noProof/>
-                <w:kern w:val="2"/>
-                <w:sz w:val="22"/>
-                <w:lang w:eastAsia="pl-PL"/>
-                <w14:ligatures w14:val="standardContextual"/>
-              </w:rPr>
-              <w:tab/>
-            </w:r>
-            <w:r>
-              <w:rPr>
-                <w:rStyle w:val="Hipercze"/>
-                <w:noProof/>
-              </w:rPr>
-              <w:t>Zalety</w:t>
-            </w:r>
-            <w:r>
-              <w:rPr>
-                <w:noProof/>
-                <w:webHidden/>
-              </w:rPr>
-              <w:tab/>
-            </w:r>
-            <w:r>
-              <w:rPr>
-                <w:noProof/>
-                <w:webHidden/>
-              </w:rPr>
-              <w:fldChar w:fldCharType="begin"/>
-            </w:r>
-            <w:r>
-              <w:rPr>
-                <w:noProof/>
-                <w:webHidden/>
-              </w:rPr>
-              <w:instrText xml:space="preserve"> PAGEREF _Toc151834764 \h </w:instrText>
-            </w:r>
-            <w:r>
-              <w:rPr>
-                <w:noProof/>
-                <w:webHidden/>
-              </w:rPr>
-            </w:r>
-            <w:r>
-              <w:rPr>
-                <w:noProof/>
-                <w:webHidden/>
-              </w:rPr>
-              <w:fldChar w:fldCharType="separate"/>
-            </w:r>
-            <w:r>
-              <w:rPr>
-                <w:noProof/>
-                <w:webHidden/>
-              </w:rPr>
-              <w:t>6</w:t>
-            </w:r>
-            <w:r>
-              <w:rPr>
-                <w:noProof/>
-                <w:webHidden/>
-              </w:rPr>
-              <w:fldChar w:fldCharType="end"/>
-            </w:r>
-          </w:hyperlink>
-        </w:p>
-        <w:p>
-          <w:pPr>
-            <w:pStyle w:val="Spistreci3"/>
-            <w:tabs>
-              <w:tab w:val="left" w:pos="1889"/>
-              <w:tab w:val="right" w:leader="dot" w:pos="8493"/>
-            </w:tabs>
-            <w:rPr>
-              <w:rFonts w:asciiTheme="minorHAnsi" w:eastAsiaTheme="minorEastAsia" w:hAnsiTheme="minorHAnsi" w:cstheme="minorBidi"/>
-              <w:noProof/>
-              <w:kern w:val="2"/>
-              <w:sz w:val="22"/>
-              <w:lang w:eastAsia="pl-PL"/>
-              <w14:ligatures w14:val="standardContextual"/>
-            </w:rPr>
-          </w:pPr>
-          <w:hyperlink w:anchor="_Toc151834765" w:history="1">
-            <w:r>
-              <w:rPr>
-                <w:rStyle w:val="Hipercze"/>
-                <w:noProof/>
-              </w:rPr>
-              <w:t>2.2.2</w:t>
-            </w:r>
-            <w:r>
-              <w:rPr>
-                <w:rFonts w:asciiTheme="minorHAnsi" w:eastAsiaTheme="minorEastAsia" w:hAnsiTheme="minorHAnsi" w:cstheme="minorBidi"/>
-                <w:noProof/>
-                <w:kern w:val="2"/>
-                <w:sz w:val="22"/>
-                <w:lang w:eastAsia="pl-PL"/>
-                <w14:ligatures w14:val="standardContextual"/>
-              </w:rPr>
-              <w:tab/>
-            </w:r>
-            <w:r>
-              <w:rPr>
-                <w:rStyle w:val="Hipercze"/>
-                <w:noProof/>
-              </w:rPr>
-              <w:t>Wady</w:t>
-            </w:r>
-            <w:r>
-              <w:rPr>
-                <w:noProof/>
-                <w:webHidden/>
-              </w:rPr>
-              <w:tab/>
-            </w:r>
-            <w:r>
-              <w:rPr>
-                <w:noProof/>
-                <w:webHidden/>
-              </w:rPr>
-              <w:fldChar w:fldCharType="begin"/>
-            </w:r>
-            <w:r>
-              <w:rPr>
-                <w:noProof/>
-                <w:webHidden/>
-              </w:rPr>
-              <w:instrText xml:space="preserve"> PAGEREF _Toc151834765 \h </w:instrText>
-            </w:r>
-            <w:r>
-              <w:rPr>
-                <w:noProof/>
-                <w:webHidden/>
-              </w:rPr>
-            </w:r>
-            <w:r>
-              <w:rPr>
-                <w:noProof/>
-                <w:webHidden/>
-              </w:rPr>
-              <w:fldChar w:fldCharType="separate"/>
-            </w:r>
-            <w:r>
-              <w:rPr>
-                <w:noProof/>
-                <w:webHidden/>
-              </w:rPr>
-              <w:t>6</w:t>
-            </w:r>
-            <w:r>
-              <w:rPr>
-                <w:noProof/>
-                <w:webHidden/>
-              </w:rPr>
-              <w:fldChar w:fldCharType="end"/>
-            </w:r>
-          </w:hyperlink>
-        </w:p>
-        <w:p>
-          <w:pPr>
-            <w:pStyle w:val="Spistreci2"/>
-            <w:tabs>
-              <w:tab w:val="left" w:pos="1540"/>
-              <w:tab w:val="right" w:leader="dot" w:pos="8493"/>
-            </w:tabs>
-            <w:rPr>
-              <w:rFonts w:asciiTheme="minorHAnsi" w:eastAsiaTheme="minorEastAsia" w:hAnsiTheme="minorHAnsi" w:cstheme="minorBidi"/>
-              <w:noProof/>
-              <w:kern w:val="2"/>
-              <w:sz w:val="22"/>
-              <w:lang w:eastAsia="pl-PL"/>
-              <w14:ligatures w14:val="standardContextual"/>
-            </w:rPr>
-          </w:pPr>
-          <w:hyperlink w:anchor="_Toc151834766" w:history="1">
-            <w:r>
-              <w:rPr>
-                <w:rStyle w:val="Hipercze"/>
-                <w:noProof/>
-              </w:rPr>
-              <w:t>2.3</w:t>
-            </w:r>
-            <w:r>
-              <w:rPr>
-                <w:rFonts w:asciiTheme="minorHAnsi" w:eastAsiaTheme="minorEastAsia" w:hAnsiTheme="minorHAnsi" w:cstheme="minorBidi"/>
-                <w:noProof/>
-                <w:kern w:val="2"/>
-                <w:sz w:val="22"/>
-                <w:lang w:eastAsia="pl-PL"/>
-                <w14:ligatures w14:val="standardContextual"/>
-              </w:rPr>
-              <w:tab/>
-            </w:r>
-            <w:r>
-              <w:rPr>
-                <w:rStyle w:val="Hipercze"/>
-                <w:noProof/>
-              </w:rPr>
-              <w:t>Trading 212</w:t>
-            </w:r>
-            <w:r>
-              <w:rPr>
-                <w:noProof/>
-                <w:webHidden/>
-              </w:rPr>
-              <w:tab/>
-            </w:r>
-            <w:r>
-              <w:rPr>
-                <w:noProof/>
-                <w:webHidden/>
-              </w:rPr>
-              <w:fldChar w:fldCharType="begin"/>
-            </w:r>
-            <w:r>
-              <w:rPr>
-                <w:noProof/>
-                <w:webHidden/>
-              </w:rPr>
-              <w:instrText xml:space="preserve"> PAGEREF _Toc151834766 \h </w:instrText>
-            </w:r>
-            <w:r>
-              <w:rPr>
-                <w:noProof/>
-                <w:webHidden/>
-              </w:rPr>
-            </w:r>
-            <w:r>
-              <w:rPr>
-                <w:noProof/>
-                <w:webHidden/>
-              </w:rPr>
-              <w:fldChar w:fldCharType="separate"/>
-            </w:r>
-            <w:r>
-              <w:rPr>
-                <w:noProof/>
-                <w:webHidden/>
-              </w:rPr>
-              <w:t>7</w:t>
-            </w:r>
-            <w:r>
-              <w:rPr>
-                <w:noProof/>
-                <w:webHidden/>
-              </w:rPr>
-              <w:fldChar w:fldCharType="end"/>
-            </w:r>
-          </w:hyperlink>
-        </w:p>
-        <w:p>
-          <w:pPr>
-            <w:pStyle w:val="Spistreci3"/>
-            <w:tabs>
-              <w:tab w:val="left" w:pos="1889"/>
-              <w:tab w:val="right" w:leader="dot" w:pos="8493"/>
-            </w:tabs>
-            <w:rPr>
-              <w:rFonts w:asciiTheme="minorHAnsi" w:eastAsiaTheme="minorEastAsia" w:hAnsiTheme="minorHAnsi" w:cstheme="minorBidi"/>
-              <w:noProof/>
-              <w:kern w:val="2"/>
-              <w:sz w:val="22"/>
-              <w:lang w:eastAsia="pl-PL"/>
-              <w14:ligatures w14:val="standardContextual"/>
-            </w:rPr>
-          </w:pPr>
-          <w:hyperlink w:anchor="_Toc151834767" w:history="1">
-            <w:r>
-              <w:rPr>
-                <w:rStyle w:val="Hipercze"/>
-                <w:noProof/>
-              </w:rPr>
-              <w:t>2.3.1</w:t>
-            </w:r>
-            <w:r>
-              <w:rPr>
-                <w:rFonts w:asciiTheme="minorHAnsi" w:eastAsiaTheme="minorEastAsia" w:hAnsiTheme="minorHAnsi" w:cstheme="minorBidi"/>
-                <w:noProof/>
-                <w:kern w:val="2"/>
-                <w:sz w:val="22"/>
-                <w:lang w:eastAsia="pl-PL"/>
-                <w14:ligatures w14:val="standardContextual"/>
-              </w:rPr>
-              <w:tab/>
-            </w:r>
-            <w:r>
-              <w:rPr>
-                <w:rStyle w:val="Hipercze"/>
-                <w:noProof/>
-              </w:rPr>
-              <w:t>Zalety</w:t>
-            </w:r>
-            <w:r>
-              <w:rPr>
-                <w:noProof/>
-                <w:webHidden/>
-              </w:rPr>
-              <w:tab/>
-            </w:r>
-            <w:r>
-              <w:rPr>
-                <w:noProof/>
-                <w:webHidden/>
-              </w:rPr>
-              <w:fldChar w:fldCharType="begin"/>
-            </w:r>
-            <w:r>
-              <w:rPr>
-                <w:noProof/>
-                <w:webHidden/>
-              </w:rPr>
-              <w:instrText xml:space="preserve"> PAGEREF _Toc151834767 \h </w:instrText>
-            </w:r>
-            <w:r>
-              <w:rPr>
-                <w:noProof/>
-                <w:webHidden/>
-              </w:rPr>
-            </w:r>
-            <w:r>
-              <w:rPr>
-                <w:noProof/>
-                <w:webHidden/>
-              </w:rPr>
-              <w:fldChar w:fldCharType="separate"/>
-            </w:r>
-            <w:r>
-              <w:rPr>
-                <w:noProof/>
-                <w:webHidden/>
-              </w:rPr>
-              <w:t>7</w:t>
-            </w:r>
-            <w:r>
-              <w:rPr>
-                <w:noProof/>
-                <w:webHidden/>
-              </w:rPr>
-              <w:fldChar w:fldCharType="end"/>
-            </w:r>
-          </w:hyperlink>
-        </w:p>
-        <w:p>
-          <w:pPr>
-            <w:pStyle w:val="Spistreci3"/>
-            <w:tabs>
-              <w:tab w:val="left" w:pos="1889"/>
-              <w:tab w:val="right" w:leader="dot" w:pos="8493"/>
-            </w:tabs>
-            <w:rPr>
-              <w:rFonts w:asciiTheme="minorHAnsi" w:eastAsiaTheme="minorEastAsia" w:hAnsiTheme="minorHAnsi" w:cstheme="minorBidi"/>
-              <w:noProof/>
-              <w:kern w:val="2"/>
-              <w:sz w:val="22"/>
-              <w:lang w:eastAsia="pl-PL"/>
-              <w14:ligatures w14:val="standardContextual"/>
-            </w:rPr>
-          </w:pPr>
-          <w:hyperlink w:anchor="_Toc151834768" w:history="1">
-            <w:r>
-              <w:rPr>
-                <w:rStyle w:val="Hipercze"/>
-                <w:noProof/>
-              </w:rPr>
-              <w:t>2.3.2</w:t>
-            </w:r>
-            <w:r>
-              <w:rPr>
-                <w:rFonts w:asciiTheme="minorHAnsi" w:eastAsiaTheme="minorEastAsia" w:hAnsiTheme="minorHAnsi" w:cstheme="minorBidi"/>
-                <w:noProof/>
-                <w:kern w:val="2"/>
-                <w:sz w:val="22"/>
-                <w:lang w:eastAsia="pl-PL"/>
-                <w14:ligatures w14:val="standardContextual"/>
-              </w:rPr>
-              <w:tab/>
-            </w:r>
-            <w:r>
-              <w:rPr>
-                <w:rStyle w:val="Hipercze"/>
-                <w:noProof/>
-              </w:rPr>
-              <w:t>Wady</w:t>
-            </w:r>
-            <w:r>
-              <w:rPr>
-                <w:noProof/>
-                <w:webHidden/>
-              </w:rPr>
-              <w:tab/>
-            </w:r>
-            <w:r>
-              <w:rPr>
-                <w:noProof/>
-                <w:webHidden/>
-              </w:rPr>
-              <w:fldChar w:fldCharType="begin"/>
-            </w:r>
-            <w:r>
-              <w:rPr>
-                <w:noProof/>
-                <w:webHidden/>
-              </w:rPr>
-              <w:instrText xml:space="preserve"> PAGEREF _Toc151834768 \h </w:instrText>
-            </w:r>
-            <w:r>
-              <w:rPr>
-                <w:noProof/>
-                <w:webHidden/>
-              </w:rPr>
-            </w:r>
-            <w:r>
-              <w:rPr>
-                <w:noProof/>
-                <w:webHidden/>
-              </w:rPr>
-              <w:fldChar w:fldCharType="separate"/>
-            </w:r>
-            <w:r>
-              <w:rPr>
-                <w:noProof/>
-                <w:webHidden/>
-              </w:rPr>
-              <w:t>7</w:t>
-            </w:r>
-            <w:r>
-              <w:rPr>
-                <w:noProof/>
-                <w:webHidden/>
-              </w:rPr>
-              <w:fldChar w:fldCharType="end"/>
-            </w:r>
-          </w:hyperlink>
-        </w:p>
-        <w:p>
-          <w:pPr>
-            <w:pStyle w:val="Spistreci2"/>
-            <w:tabs>
-              <w:tab w:val="left" w:pos="1540"/>
-              <w:tab w:val="right" w:leader="dot" w:pos="8493"/>
-            </w:tabs>
-            <w:rPr>
-              <w:rFonts w:asciiTheme="minorHAnsi" w:eastAsiaTheme="minorEastAsia" w:hAnsiTheme="minorHAnsi" w:cstheme="minorBidi"/>
-              <w:noProof/>
-              <w:kern w:val="2"/>
-              <w:sz w:val="22"/>
-              <w:lang w:eastAsia="pl-PL"/>
-              <w14:ligatures w14:val="standardContextual"/>
-            </w:rPr>
-          </w:pPr>
-          <w:hyperlink w:anchor="_Toc151834769" w:history="1">
-            <w:r>
-              <w:rPr>
-                <w:rStyle w:val="Hipercze"/>
-                <w:noProof/>
-              </w:rPr>
-              <w:t>2.4</w:t>
-            </w:r>
-            <w:r>
-              <w:rPr>
-                <w:rFonts w:asciiTheme="minorHAnsi" w:eastAsiaTheme="minorEastAsia" w:hAnsiTheme="minorHAnsi" w:cstheme="minorBidi"/>
-                <w:noProof/>
-                <w:kern w:val="2"/>
-                <w:sz w:val="22"/>
-                <w:lang w:eastAsia="pl-PL"/>
-                <w14:ligatures w14:val="standardContextual"/>
-              </w:rPr>
-              <w:tab/>
-            </w:r>
-            <w:r>
-              <w:rPr>
-                <w:rStyle w:val="Hipercze"/>
-                <w:noProof/>
-              </w:rPr>
-              <w:t>Podsumowanie</w:t>
-            </w:r>
-            <w:r>
-              <w:rPr>
-                <w:noProof/>
-                <w:webHidden/>
-              </w:rPr>
-              <w:tab/>
-            </w:r>
-            <w:r>
-              <w:rPr>
-                <w:noProof/>
-                <w:webHidden/>
-              </w:rPr>
-              <w:fldChar w:fldCharType="begin"/>
-            </w:r>
-            <w:r>
-              <w:rPr>
-                <w:noProof/>
-                <w:webHidden/>
-              </w:rPr>
-              <w:instrText xml:space="preserve"> PAGEREF _Toc151834769 \h </w:instrText>
-            </w:r>
-            <w:r>
-              <w:rPr>
-                <w:noProof/>
-                <w:webHidden/>
-              </w:rPr>
-            </w:r>
-            <w:r>
-              <w:rPr>
-                <w:noProof/>
-                <w:webHidden/>
-              </w:rPr>
-              <w:fldChar w:fldCharType="separate"/>
-            </w:r>
-            <w:r>
-              <w:rPr>
-                <w:noProof/>
-                <w:webHidden/>
-              </w:rPr>
-              <w:t>7</w:t>
-            </w:r>
-            <w:r>
-              <w:rPr>
-                <w:noProof/>
-                <w:webHidden/>
-              </w:rPr>
-              <w:fldChar w:fldCharType="end"/>
-            </w:r>
-          </w:hyperlink>
-        </w:p>
-        <w:p>
-          <w:pPr>
-            <w:pStyle w:val="Spistreci1"/>
-            <w:tabs>
-              <w:tab w:val="left" w:pos="1100"/>
-              <w:tab w:val="right" w:leader="dot" w:pos="8493"/>
-            </w:tabs>
-            <w:rPr>
-              <w:rFonts w:asciiTheme="minorHAnsi" w:eastAsiaTheme="minorEastAsia" w:hAnsiTheme="minorHAnsi" w:cstheme="minorBidi"/>
-              <w:noProof/>
-              <w:kern w:val="2"/>
-              <w:sz w:val="22"/>
-              <w:lang w:eastAsia="pl-PL"/>
-              <w14:ligatures w14:val="standardContextual"/>
-            </w:rPr>
-          </w:pPr>
-          <w:hyperlink w:anchor="_Toc151834770" w:history="1">
-            <w:r>
-              <w:rPr>
-                <w:rStyle w:val="Hipercze"/>
-                <w:noProof/>
-              </w:rPr>
-              <w:t>3</w:t>
-            </w:r>
-            <w:r>
-              <w:rPr>
-                <w:rFonts w:asciiTheme="minorHAnsi" w:eastAsiaTheme="minorEastAsia" w:hAnsiTheme="minorHAnsi" w:cstheme="minorBidi"/>
-                <w:noProof/>
-                <w:kern w:val="2"/>
-                <w:sz w:val="22"/>
-                <w:lang w:eastAsia="pl-PL"/>
-                <w14:ligatures w14:val="standardContextual"/>
-              </w:rPr>
-              <w:tab/>
-            </w:r>
-            <w:r>
-              <w:rPr>
-                <w:rStyle w:val="Hipercze"/>
-                <w:noProof/>
-              </w:rPr>
-              <w:t>PROJEKT APLIKACJI &lt;NAZWA APLIKACJI&gt;</w:t>
-            </w:r>
-            <w:r>
-              <w:rPr>
-                <w:noProof/>
-                <w:webHidden/>
-              </w:rPr>
-              <w:tab/>
-            </w:r>
-            <w:r>
-              <w:rPr>
-                <w:noProof/>
-                <w:webHidden/>
-              </w:rPr>
-              <w:fldChar w:fldCharType="begin"/>
-            </w:r>
-            <w:r>
-              <w:rPr>
-                <w:noProof/>
-                <w:webHidden/>
-              </w:rPr>
-              <w:instrText xml:space="preserve"> PAGEREF _Toc151834770 \h </w:instrText>
-            </w:r>
-            <w:r>
-              <w:rPr>
-                <w:noProof/>
-                <w:webHidden/>
-              </w:rPr>
-            </w:r>
-            <w:r>
-              <w:rPr>
-                <w:noProof/>
-                <w:webHidden/>
-              </w:rPr>
-              <w:fldChar w:fldCharType="separate"/>
-            </w:r>
-            <w:r>
-              <w:rPr>
-                <w:noProof/>
-                <w:webHidden/>
-              </w:rPr>
-              <w:t>7</w:t>
-            </w:r>
-            <w:r>
-              <w:rPr>
-                <w:noProof/>
-                <w:webHidden/>
-              </w:rPr>
-              <w:fldChar w:fldCharType="end"/>
-            </w:r>
-          </w:hyperlink>
-        </w:p>
-        <w:p>
-          <w:pPr>
-            <w:pStyle w:val="Spistreci2"/>
-            <w:tabs>
-              <w:tab w:val="left" w:pos="1540"/>
-              <w:tab w:val="right" w:leader="dot" w:pos="8493"/>
-            </w:tabs>
-            <w:rPr>
-              <w:rFonts w:asciiTheme="minorHAnsi" w:eastAsiaTheme="minorEastAsia" w:hAnsiTheme="minorHAnsi" w:cstheme="minorBidi"/>
-              <w:noProof/>
-              <w:kern w:val="2"/>
-              <w:sz w:val="22"/>
-              <w:lang w:eastAsia="pl-PL"/>
-              <w14:ligatures w14:val="standardContextual"/>
-            </w:rPr>
-          </w:pPr>
-          <w:hyperlink w:anchor="_Toc151834771" w:history="1">
-            <w:r>
-              <w:rPr>
-                <w:rStyle w:val="Hipercze"/>
-                <w:noProof/>
-              </w:rPr>
-              <w:t>3.1</w:t>
-            </w:r>
-            <w:r>
-              <w:rPr>
-                <w:rFonts w:asciiTheme="minorHAnsi" w:eastAsiaTheme="minorEastAsia" w:hAnsiTheme="minorHAnsi" w:cstheme="minorBidi"/>
-                <w:noProof/>
-                <w:kern w:val="2"/>
-                <w:sz w:val="22"/>
-                <w:lang w:eastAsia="pl-PL"/>
-                <w14:ligatures w14:val="standardContextual"/>
-              </w:rPr>
-              <w:tab/>
-            </w:r>
-            <w:r>
-              <w:rPr>
-                <w:rStyle w:val="Hipercze"/>
-                <w:noProof/>
-              </w:rPr>
-              <w:t>Wymagania funkcjonalne</w:t>
-            </w:r>
-            <w:r>
-              <w:rPr>
-                <w:noProof/>
-                <w:webHidden/>
-              </w:rPr>
-              <w:tab/>
-            </w:r>
-            <w:r>
-              <w:rPr>
-                <w:noProof/>
-                <w:webHidden/>
-              </w:rPr>
-              <w:fldChar w:fldCharType="begin"/>
-            </w:r>
-            <w:r>
-              <w:rPr>
-                <w:noProof/>
-                <w:webHidden/>
-              </w:rPr>
-              <w:instrText xml:space="preserve"> PAGEREF _Toc151834771 \h </w:instrText>
-            </w:r>
-            <w:r>
-              <w:rPr>
-                <w:noProof/>
-                <w:webHidden/>
-              </w:rPr>
-            </w:r>
-            <w:r>
-              <w:rPr>
-                <w:noProof/>
-                <w:webHidden/>
-              </w:rPr>
-              <w:fldChar w:fldCharType="separate"/>
-            </w:r>
-            <w:r>
-              <w:rPr>
-                <w:noProof/>
-                <w:webHidden/>
-              </w:rPr>
-              <w:t>9</w:t>
-            </w:r>
-            <w:r>
-              <w:rPr>
-                <w:noProof/>
-                <w:webHidden/>
-              </w:rPr>
-              <w:fldChar w:fldCharType="end"/>
-            </w:r>
-          </w:hyperlink>
-        </w:p>
-        <w:p>
-          <w:pPr>
-            <w:pStyle w:val="Spistreci3"/>
-            <w:tabs>
-              <w:tab w:val="left" w:pos="1889"/>
-              <w:tab w:val="right" w:leader="dot" w:pos="8493"/>
-            </w:tabs>
-            <w:rPr>
-              <w:rFonts w:asciiTheme="minorHAnsi" w:eastAsiaTheme="minorEastAsia" w:hAnsiTheme="minorHAnsi" w:cstheme="minorBidi"/>
-              <w:noProof/>
-              <w:kern w:val="2"/>
-              <w:sz w:val="22"/>
-              <w:lang w:eastAsia="pl-PL"/>
-              <w14:ligatures w14:val="standardContextual"/>
-            </w:rPr>
-          </w:pPr>
-          <w:hyperlink w:anchor="_Toc151834772" w:history="1">
-            <w:r>
-              <w:rPr>
-                <w:rStyle w:val="Hipercze"/>
-                <w:noProof/>
-              </w:rPr>
-              <w:t>3.1.1</w:t>
-            </w:r>
-            <w:r>
-              <w:rPr>
-                <w:rFonts w:asciiTheme="minorHAnsi" w:eastAsiaTheme="minorEastAsia" w:hAnsiTheme="minorHAnsi" w:cstheme="minorBidi"/>
-                <w:noProof/>
-                <w:kern w:val="2"/>
-                <w:sz w:val="22"/>
-                <w:lang w:eastAsia="pl-PL"/>
-                <w14:ligatures w14:val="standardContextual"/>
-              </w:rPr>
-              <w:tab/>
-            </w:r>
-            <w:r>
-              <w:rPr>
-                <w:rStyle w:val="Hipercze"/>
-                <w:noProof/>
-              </w:rPr>
-              <w:t>Backend</w:t>
-            </w:r>
-            <w:r>
-              <w:rPr>
-                <w:noProof/>
-                <w:webHidden/>
-              </w:rPr>
-              <w:tab/>
-            </w:r>
-            <w:r>
-              <w:rPr>
-                <w:noProof/>
-                <w:webHidden/>
-              </w:rPr>
-              <w:fldChar w:fldCharType="begin"/>
-            </w:r>
-            <w:r>
-              <w:rPr>
-                <w:noProof/>
-                <w:webHidden/>
-              </w:rPr>
-              <w:instrText xml:space="preserve"> PAGEREF _Toc151834772 \h </w:instrText>
-            </w:r>
-            <w:r>
-              <w:rPr>
-                <w:noProof/>
-                <w:webHidden/>
-              </w:rPr>
-            </w:r>
-            <w:r>
-              <w:rPr>
-                <w:noProof/>
-                <w:webHidden/>
-              </w:rPr>
-              <w:fldChar w:fldCharType="separate"/>
-            </w:r>
-            <w:r>
-              <w:rPr>
-                <w:noProof/>
-                <w:webHidden/>
-              </w:rPr>
-              <w:t>9</w:t>
-            </w:r>
-            <w:r>
-              <w:rPr>
-                <w:noProof/>
-                <w:webHidden/>
-              </w:rPr>
-              <w:fldChar w:fldCharType="end"/>
-            </w:r>
-          </w:hyperlink>
-        </w:p>
-        <w:p>
-          <w:pPr>
-            <w:pStyle w:val="Spistreci3"/>
-            <w:tabs>
-              <w:tab w:val="left" w:pos="1889"/>
-              <w:tab w:val="right" w:leader="dot" w:pos="8493"/>
-            </w:tabs>
-            <w:rPr>
-              <w:rFonts w:asciiTheme="minorHAnsi" w:eastAsiaTheme="minorEastAsia" w:hAnsiTheme="minorHAnsi" w:cstheme="minorBidi"/>
-              <w:noProof/>
-              <w:kern w:val="2"/>
-              <w:sz w:val="22"/>
-              <w:lang w:eastAsia="pl-PL"/>
-              <w14:ligatures w14:val="standardContextual"/>
-            </w:rPr>
-          </w:pPr>
-          <w:hyperlink w:anchor="_Toc151834773" w:history="1">
-            <w:r>
-              <w:rPr>
-                <w:rStyle w:val="Hipercze"/>
-                <w:noProof/>
-              </w:rPr>
-              <w:t>3.1.2</w:t>
-            </w:r>
-            <w:r>
-              <w:rPr>
-                <w:rFonts w:asciiTheme="minorHAnsi" w:eastAsiaTheme="minorEastAsia" w:hAnsiTheme="minorHAnsi" w:cstheme="minorBidi"/>
-                <w:noProof/>
-                <w:kern w:val="2"/>
-                <w:sz w:val="22"/>
-                <w:lang w:eastAsia="pl-PL"/>
-                <w14:ligatures w14:val="standardContextual"/>
-              </w:rPr>
-              <w:tab/>
-            </w:r>
-            <w:r>
-              <w:rPr>
-                <w:rStyle w:val="Hipercze"/>
-                <w:noProof/>
-              </w:rPr>
-              <w:t>Frontend</w:t>
-            </w:r>
-            <w:r>
-              <w:rPr>
-                <w:noProof/>
-                <w:webHidden/>
-              </w:rPr>
-              <w:tab/>
-            </w:r>
-            <w:r>
-              <w:rPr>
-                <w:noProof/>
-                <w:webHidden/>
-              </w:rPr>
-              <w:fldChar w:fldCharType="begin"/>
-            </w:r>
-            <w:r>
-              <w:rPr>
-                <w:noProof/>
-                <w:webHidden/>
-              </w:rPr>
-              <w:instrText xml:space="preserve"> PAGEREF _Toc151834773 \h </w:instrText>
-            </w:r>
-            <w:r>
-              <w:rPr>
-                <w:noProof/>
-                <w:webHidden/>
-              </w:rPr>
-            </w:r>
-            <w:r>
-              <w:rPr>
-                <w:noProof/>
-                <w:webHidden/>
-              </w:rPr>
-              <w:fldChar w:fldCharType="separate"/>
-            </w:r>
-            <w:r>
-              <w:rPr>
-                <w:noProof/>
-                <w:webHidden/>
-              </w:rPr>
-              <w:t>10</w:t>
-            </w:r>
-            <w:r>
-              <w:rPr>
-                <w:noProof/>
-                <w:webHidden/>
-              </w:rPr>
-              <w:fldChar w:fldCharType="end"/>
-            </w:r>
-          </w:hyperlink>
-        </w:p>
-        <w:p>
-          <w:pPr>
-            <w:pStyle w:val="Spistreci2"/>
-            <w:tabs>
-              <w:tab w:val="left" w:pos="1540"/>
-              <w:tab w:val="right" w:leader="dot" w:pos="8493"/>
-            </w:tabs>
-            <w:rPr>
-              <w:rFonts w:asciiTheme="minorHAnsi" w:eastAsiaTheme="minorEastAsia" w:hAnsiTheme="minorHAnsi" w:cstheme="minorBidi"/>
-              <w:noProof/>
-              <w:kern w:val="2"/>
-              <w:sz w:val="22"/>
-              <w:lang w:eastAsia="pl-PL"/>
-              <w14:ligatures w14:val="standardContextual"/>
-            </w:rPr>
-          </w:pPr>
-          <w:hyperlink w:anchor="_Toc151834774" w:history="1">
-            <w:r>
-              <w:rPr>
-                <w:rStyle w:val="Hipercze"/>
-                <w:noProof/>
-              </w:rPr>
-              <w:t>3.2</w:t>
-            </w:r>
-            <w:r>
-              <w:rPr>
-                <w:rFonts w:asciiTheme="minorHAnsi" w:eastAsiaTheme="minorEastAsia" w:hAnsiTheme="minorHAnsi" w:cstheme="minorBidi"/>
-                <w:noProof/>
-                <w:kern w:val="2"/>
-                <w:sz w:val="22"/>
-                <w:lang w:eastAsia="pl-PL"/>
-                <w14:ligatures w14:val="standardContextual"/>
-              </w:rPr>
-              <w:tab/>
-            </w:r>
-            <w:r>
-              <w:rPr>
-                <w:rStyle w:val="Hipercze"/>
-                <w:noProof/>
-              </w:rPr>
-              <w:t>Wymagania niefunkcjonalne</w:t>
-            </w:r>
-            <w:r>
-              <w:rPr>
-                <w:noProof/>
-                <w:webHidden/>
-              </w:rPr>
-              <w:tab/>
-            </w:r>
-            <w:r>
-              <w:rPr>
-                <w:noProof/>
-                <w:webHidden/>
-              </w:rPr>
-              <w:fldChar w:fldCharType="begin"/>
-            </w:r>
-            <w:r>
-              <w:rPr>
-                <w:noProof/>
-                <w:webHidden/>
-              </w:rPr>
-              <w:instrText xml:space="preserve"> PAGEREF _Toc151834774 \h </w:instrText>
-            </w:r>
-            <w:r>
-              <w:rPr>
-                <w:noProof/>
-                <w:webHidden/>
-              </w:rPr>
-            </w:r>
-            <w:r>
-              <w:rPr>
-                <w:noProof/>
-                <w:webHidden/>
-              </w:rPr>
-              <w:fldChar w:fldCharType="separate"/>
-            </w:r>
-            <w:r>
-              <w:rPr>
-                <w:noProof/>
-                <w:webHidden/>
-              </w:rPr>
-              <w:t>10</w:t>
-            </w:r>
-            <w:r>
-              <w:rPr>
-                <w:noProof/>
-                <w:webHidden/>
-              </w:rPr>
-              <w:fldChar w:fldCharType="end"/>
-            </w:r>
-          </w:hyperlink>
-        </w:p>
-        <w:p>
-          <w:pPr>
-            <w:pStyle w:val="Spistreci2"/>
-            <w:tabs>
-              <w:tab w:val="left" w:pos="1540"/>
-              <w:tab w:val="right" w:leader="dot" w:pos="8493"/>
-            </w:tabs>
-            <w:rPr>
-              <w:rFonts w:asciiTheme="minorHAnsi" w:eastAsiaTheme="minorEastAsia" w:hAnsiTheme="minorHAnsi" w:cstheme="minorBidi"/>
-              <w:noProof/>
-              <w:kern w:val="2"/>
-              <w:sz w:val="22"/>
-              <w:lang w:eastAsia="pl-PL"/>
-              <w14:ligatures w14:val="standardContextual"/>
-            </w:rPr>
-          </w:pPr>
-          <w:hyperlink w:anchor="_Toc151834775" w:history="1">
-            <w:r>
-              <w:rPr>
-                <w:rStyle w:val="Hipercze"/>
-                <w:noProof/>
-              </w:rPr>
-              <w:t>3.3</w:t>
-            </w:r>
-            <w:r>
-              <w:rPr>
-                <w:rFonts w:asciiTheme="minorHAnsi" w:eastAsiaTheme="minorEastAsia" w:hAnsiTheme="minorHAnsi" w:cstheme="minorBidi"/>
-                <w:noProof/>
-                <w:kern w:val="2"/>
-                <w:sz w:val="22"/>
-                <w:lang w:eastAsia="pl-PL"/>
-                <w14:ligatures w14:val="standardContextual"/>
-              </w:rPr>
-              <w:tab/>
-            </w:r>
-            <w:r>
-              <w:rPr>
-                <w:rStyle w:val="Hipercze"/>
-                <w:noProof/>
-              </w:rPr>
-              <w:t>Przypadki użycia</w:t>
-            </w:r>
-            <w:r>
-              <w:rPr>
-                <w:noProof/>
-                <w:webHidden/>
-              </w:rPr>
-              <w:tab/>
-            </w:r>
-            <w:r>
-              <w:rPr>
-                <w:noProof/>
-                <w:webHidden/>
-              </w:rPr>
-              <w:fldChar w:fldCharType="begin"/>
-            </w:r>
-            <w:r>
-              <w:rPr>
-                <w:noProof/>
-                <w:webHidden/>
-              </w:rPr>
-              <w:instrText xml:space="preserve"> PAGEREF _Toc151834775 \h </w:instrText>
-            </w:r>
-            <w:r>
-              <w:rPr>
-                <w:noProof/>
-                <w:webHidden/>
-              </w:rPr>
-            </w:r>
-            <w:r>
-              <w:rPr>
-                <w:noProof/>
-                <w:webHidden/>
-              </w:rPr>
-              <w:fldChar w:fldCharType="separate"/>
-            </w:r>
-            <w:r>
-              <w:rPr>
-                <w:noProof/>
-                <w:webHidden/>
-              </w:rPr>
-              <w:t>11</w:t>
-            </w:r>
-            <w:r>
-              <w:rPr>
-                <w:noProof/>
-                <w:webHidden/>
-              </w:rPr>
-              <w:fldChar w:fldCharType="end"/>
-            </w:r>
-          </w:hyperlink>
-        </w:p>
-        <w:p>
-          <w:pPr>
-            <w:pStyle w:val="Spistreci2"/>
-            <w:tabs>
-              <w:tab w:val="left" w:pos="1540"/>
-              <w:tab w:val="right" w:leader="dot" w:pos="8493"/>
-            </w:tabs>
-            <w:rPr>
-              <w:rFonts w:asciiTheme="minorHAnsi" w:eastAsiaTheme="minorEastAsia" w:hAnsiTheme="minorHAnsi" w:cstheme="minorBidi"/>
-              <w:noProof/>
-              <w:kern w:val="2"/>
-              <w:sz w:val="22"/>
-              <w:lang w:eastAsia="pl-PL"/>
-              <w14:ligatures w14:val="standardContextual"/>
-            </w:rPr>
-          </w:pPr>
-          <w:hyperlink w:anchor="_Toc151834776" w:history="1">
-            <w:r>
-              <w:rPr>
-                <w:rStyle w:val="Hipercze"/>
-                <w:noProof/>
-              </w:rPr>
-              <w:t>3.4</w:t>
-            </w:r>
-            <w:r>
-              <w:rPr>
-                <w:rFonts w:asciiTheme="minorHAnsi" w:eastAsiaTheme="minorEastAsia" w:hAnsiTheme="minorHAnsi" w:cstheme="minorBidi"/>
-                <w:noProof/>
-                <w:kern w:val="2"/>
-                <w:sz w:val="22"/>
-                <w:lang w:eastAsia="pl-PL"/>
-                <w14:ligatures w14:val="standardContextual"/>
-              </w:rPr>
-              <w:tab/>
-            </w:r>
-            <w:r>
-              <w:rPr>
-                <w:rStyle w:val="Hipercze"/>
-                <w:noProof/>
-              </w:rPr>
-              <w:t>Metody analizy danych</w:t>
-            </w:r>
-            <w:r>
-              <w:rPr>
-                <w:noProof/>
-                <w:webHidden/>
-              </w:rPr>
-              <w:tab/>
-            </w:r>
-            <w:r>
-              <w:rPr>
-                <w:noProof/>
-                <w:webHidden/>
-              </w:rPr>
-              <w:fldChar w:fldCharType="begin"/>
-            </w:r>
-            <w:r>
-              <w:rPr>
-                <w:noProof/>
-                <w:webHidden/>
-              </w:rPr>
-              <w:instrText xml:space="preserve"> PAGEREF _Toc151834776 \h </w:instrText>
-            </w:r>
-            <w:r>
-              <w:rPr>
-                <w:noProof/>
-                <w:webHidden/>
-              </w:rPr>
-            </w:r>
-            <w:r>
-              <w:rPr>
-                <w:noProof/>
-                <w:webHidden/>
-              </w:rPr>
-              <w:fldChar w:fldCharType="separate"/>
-            </w:r>
-            <w:r>
-              <w:rPr>
-                <w:noProof/>
-                <w:webHidden/>
-              </w:rPr>
-              <w:t>11</w:t>
-            </w:r>
-            <w:r>
-              <w:rPr>
-                <w:noProof/>
-                <w:webHidden/>
-              </w:rPr>
-              <w:fldChar w:fldCharType="end"/>
-            </w:r>
-          </w:hyperlink>
-        </w:p>
-        <w:p>
-          <w:pPr>
-            <w:pStyle w:val="Spistreci3"/>
-            <w:tabs>
-              <w:tab w:val="left" w:pos="1889"/>
-              <w:tab w:val="right" w:leader="dot" w:pos="8493"/>
-            </w:tabs>
-            <w:rPr>
-              <w:rFonts w:asciiTheme="minorHAnsi" w:eastAsiaTheme="minorEastAsia" w:hAnsiTheme="minorHAnsi" w:cstheme="minorBidi"/>
-              <w:noProof/>
-              <w:kern w:val="2"/>
-              <w:sz w:val="22"/>
-              <w:lang w:eastAsia="pl-PL"/>
-              <w14:ligatures w14:val="standardContextual"/>
-            </w:rPr>
-          </w:pPr>
-          <w:hyperlink w:anchor="_Toc151834777" w:history="1">
-            <w:r>
-              <w:rPr>
-                <w:rStyle w:val="Hipercze"/>
-                <w:noProof/>
-              </w:rPr>
-              <w:t>3.4.1</w:t>
-            </w:r>
-            <w:r>
-              <w:rPr>
-                <w:rFonts w:asciiTheme="minorHAnsi" w:eastAsiaTheme="minorEastAsia" w:hAnsiTheme="minorHAnsi" w:cstheme="minorBidi"/>
-                <w:noProof/>
-                <w:kern w:val="2"/>
-                <w:sz w:val="22"/>
-                <w:lang w:eastAsia="pl-PL"/>
-                <w14:ligatures w14:val="standardContextual"/>
-              </w:rPr>
-              <w:tab/>
-            </w:r>
-            <w:r>
-              <w:rPr>
-                <w:rStyle w:val="Hipercze"/>
-                <w:noProof/>
-              </w:rPr>
-              <w:t>RSI - Wskaźnik siły względnej</w:t>
-            </w:r>
-            <w:r>
-              <w:rPr>
-                <w:noProof/>
-                <w:webHidden/>
-              </w:rPr>
-              <w:tab/>
-            </w:r>
-            <w:r>
-              <w:rPr>
-                <w:noProof/>
-                <w:webHidden/>
-              </w:rPr>
-              <w:fldChar w:fldCharType="begin"/>
-            </w:r>
-            <w:r>
-              <w:rPr>
-                <w:noProof/>
-                <w:webHidden/>
-              </w:rPr>
-              <w:instrText xml:space="preserve"> PAGEREF _Toc151834777 \h </w:instrText>
-            </w:r>
-            <w:r>
-              <w:rPr>
-                <w:noProof/>
-                <w:webHidden/>
-              </w:rPr>
-            </w:r>
-            <w:r>
-              <w:rPr>
-                <w:noProof/>
-                <w:webHidden/>
-              </w:rPr>
-              <w:fldChar w:fldCharType="separate"/>
-            </w:r>
-            <w:r>
-              <w:rPr>
-                <w:noProof/>
-                <w:webHidden/>
-              </w:rPr>
-              <w:t>11</w:t>
-            </w:r>
-            <w:r>
-              <w:rPr>
-                <w:noProof/>
-                <w:webHidden/>
-              </w:rPr>
-              <w:fldChar w:fldCharType="end"/>
-            </w:r>
-          </w:hyperlink>
-        </w:p>
-        <w:p>
-          <w:pPr>
-            <w:pStyle w:val="Spistreci3"/>
-            <w:tabs>
-              <w:tab w:val="left" w:pos="1889"/>
-              <w:tab w:val="right" w:leader="dot" w:pos="8493"/>
-            </w:tabs>
-            <w:rPr>
-              <w:rFonts w:asciiTheme="minorHAnsi" w:eastAsiaTheme="minorEastAsia" w:hAnsiTheme="minorHAnsi" w:cstheme="minorBidi"/>
-              <w:noProof/>
-              <w:kern w:val="2"/>
-              <w:sz w:val="22"/>
-              <w:lang w:eastAsia="pl-PL"/>
-              <w14:ligatures w14:val="standardContextual"/>
-            </w:rPr>
-          </w:pPr>
-          <w:hyperlink w:anchor="_Toc151834778" w:history="1">
-            <w:r>
-              <w:rPr>
-                <w:rStyle w:val="Hipercze"/>
-                <w:noProof/>
-              </w:rPr>
-              <w:t>3.4.2</w:t>
-            </w:r>
-            <w:r>
-              <w:rPr>
-                <w:rFonts w:asciiTheme="minorHAnsi" w:eastAsiaTheme="minorEastAsia" w:hAnsiTheme="minorHAnsi" w:cstheme="minorBidi"/>
-                <w:noProof/>
-                <w:kern w:val="2"/>
-                <w:sz w:val="22"/>
-                <w:lang w:eastAsia="pl-PL"/>
-                <w14:ligatures w14:val="standardContextual"/>
-              </w:rPr>
-              <w:tab/>
-            </w:r>
-            <w:r>
-              <w:rPr>
-                <w:rStyle w:val="Hipercze"/>
-                <w:noProof/>
-              </w:rPr>
-              <w:t>Średnia krocząca (Moving average)</w:t>
-            </w:r>
-            <w:r>
-              <w:rPr>
-                <w:noProof/>
-                <w:webHidden/>
-              </w:rPr>
-              <w:tab/>
-            </w:r>
-            <w:r>
-              <w:rPr>
-                <w:noProof/>
-                <w:webHidden/>
-              </w:rPr>
-              <w:fldChar w:fldCharType="begin"/>
-            </w:r>
-            <w:r>
-              <w:rPr>
-                <w:noProof/>
-                <w:webHidden/>
-              </w:rPr>
-              <w:instrText xml:space="preserve"> PAGEREF _Toc151834778 \h </w:instrText>
-            </w:r>
-            <w:r>
-              <w:rPr>
-                <w:noProof/>
-                <w:webHidden/>
-              </w:rPr>
-            </w:r>
-            <w:r>
-              <w:rPr>
-                <w:noProof/>
-                <w:webHidden/>
-              </w:rPr>
-              <w:fldChar w:fldCharType="separate"/>
-            </w:r>
-            <w:r>
-              <w:rPr>
-                <w:noProof/>
-                <w:webHidden/>
-              </w:rPr>
-              <w:t>13</w:t>
-            </w:r>
-            <w:r>
-              <w:rPr>
-                <w:noProof/>
-                <w:webHidden/>
-              </w:rPr>
-              <w:fldChar w:fldCharType="end"/>
-            </w:r>
-          </w:hyperlink>
-        </w:p>
-        <w:p>
-          <w:r>
-            <w:rPr>
-              <w:b/>
-              <w:bCs/>
-            </w:rPr>
-            <w:fldChar w:fldCharType="end"/>
-          </w:r>
-        </w:p>
-      </w:sdtContent>
-    </w:sdt>
-    <w:p/>
+        </w:rPr>
+        <w:fldChar w:fldCharType="end"/>
+      </w:r>
+    </w:p>
     <w:p>
       <w:pPr>
         <w:pStyle w:val="Nagwekspisutreci"/>
@@ -4182,13 +2669,64 @@
       </w:r>
       <w:bookmarkStart w:id="1" w:name="_Toc151306247"/>
       <w:bookmarkStart w:id="2" w:name="_Toc151309751"/>
-      <w:bookmarkStart w:id="3" w:name="_Toc151834755"/>
       <w:r>
         <w:lastRenderedPageBreak/>
         <w:t>WSTĘP</w:t>
       </w:r>
       <w:bookmarkEnd w:id="1"/>
       <w:bookmarkEnd w:id="2"/>
+    </w:p>
+    <w:p>
+      <w:pPr>
+        <w:rPr>
+          <w:lang w:eastAsia="x-none"/>
+        </w:rPr>
+      </w:pPr>
+      <w:r>
+        <w:rPr>
+          <w:lang w:eastAsia="x-none"/>
+        </w:rPr>
+        <w:t xml:space="preserve">Przedmiotem niniejszej pracy inżynierskiej jest projekt i implementacja aplikacji mobilnej pozwalającej na śledzenie oraz analizę kursu złota. Praca omawia proces </w:t>
+      </w:r>
+      <w:r>
+        <w:rPr>
+          <w:lang w:eastAsia="x-none"/>
+        </w:rPr>
+        <w:t xml:space="preserve">tworzenia programu, przedstawia architekturę aplikacji oraz </w:t>
+      </w:r>
+      <w:proofErr w:type="spellStart"/>
+      <w:r>
+        <w:rPr>
+          <w:lang w:eastAsia="x-none"/>
+        </w:rPr>
+        <w:t>backendu</w:t>
+      </w:r>
+      <w:proofErr w:type="spellEnd"/>
+      <w:r>
+        <w:rPr>
+          <w:lang w:eastAsia="x-none"/>
+        </w:rPr>
+        <w:t>, a także omawia użyte metody analizy kursu złota.</w:t>
+      </w:r>
+    </w:p>
+    <w:p>
+      <w:pPr>
+        <w:rPr>
+          <w:lang w:eastAsia="x-none"/>
+        </w:rPr>
+      </w:pPr>
+    </w:p>
+    <w:p>
+      <w:pPr>
+        <w:pStyle w:val="Nagwek2"/>
+      </w:pPr>
+      <w:bookmarkStart w:id="3" w:name="_Toc151309752"/>
+      <w:r>
+        <w:t>C</w:t>
+      </w:r>
+      <w:r>
+        <w:t>el i zakres pracy</w:t>
+      </w:r>
       <w:bookmarkEnd w:id="3"/>
     </w:p>
     <w:p>
@@ -4201,113 +2739,56 @@
         <w:rPr>
           <w:lang w:eastAsia="x-none"/>
         </w:rPr>
-        <w:t xml:space="preserve">Przedmiotem niniejszej pracy inżynierskiej jest projekt i implementacja aplikacji mobilnej pozwalającej na śledzenie oraz analizę kursu złota. Praca omawia proces </w:t>
+        <w:t xml:space="preserve">Celem pracy jest zaprojektowanie oraz zaimplementowanie aplikacji pozwalającej na śledzenie oraz analizę kursu złota. Zawartość pracy opisuje niektóre metody analizy kursu złota, </w:t>
       </w:r>
       <w:r>
         <w:rPr>
           <w:lang w:eastAsia="x-none"/>
         </w:rPr>
-        <w:t xml:space="preserve">tworzenia programu, przedstawia architekturę aplikacji oraz </w:t>
-      </w:r>
-      <w:proofErr w:type="spellStart"/>
+        <w:t>rozwiązanie stosowane przy budowie</w:t>
+      </w:r>
       <w:r>
         <w:rPr>
           <w:lang w:eastAsia="x-none"/>
         </w:rPr>
-        <w:t>backendu</w:t>
-      </w:r>
-      <w:proofErr w:type="spellEnd"/>
+        <w:t xml:space="preserve"> wieloplatformow</w:t>
+      </w:r>
       <w:r>
         <w:rPr>
           <w:lang w:eastAsia="x-none"/>
         </w:rPr>
-        <w:t>, a także omawia użyte metody analizy kursu złota.</w:t>
-      </w:r>
-    </w:p>
-    <w:p>
-      <w:pPr>
+        <w:t>ych</w:t>
+      </w:r>
+      <w:r>
         <w:rPr>
           <w:lang w:eastAsia="x-none"/>
         </w:rPr>
+        <w:t xml:space="preserve"> aplikacji mobiln</w:t>
+      </w:r>
+      <w:r>
+        <w:rPr>
+          <w:lang w:eastAsia="x-none"/>
+        </w:rPr>
+        <w:t>ych oraz sposób pozyskiwania danych o aktualnym kursie złota.</w:t>
+      </w:r>
+    </w:p>
+    <w:p>
+      <w:pPr>
+        <w:ind w:firstLine="0"/>
+        <w:rPr>
+          <w:lang w:eastAsia="x-none"/>
+        </w:rPr>
       </w:pPr>
     </w:p>
     <w:p>
       <w:pPr>
         <w:pStyle w:val="Nagwek2"/>
       </w:pPr>
-      <w:bookmarkStart w:id="4" w:name="_Toc151309752"/>
-      <w:bookmarkStart w:id="5" w:name="_Toc151834756"/>
-      <w:r>
-        <w:t>C</w:t>
-      </w:r>
-      <w:r>
-        <w:t>el i zakres pracy</w:t>
+      <w:bookmarkStart w:id="4" w:name="_Toc151309753"/>
+      <w:r>
+        <w:t>Uzasadnienie wyboru tematu pracy</w:t>
       </w:r>
       <w:bookmarkEnd w:id="4"/>
-      <w:bookmarkEnd w:id="5"/>
-    </w:p>
-    <w:p>
-      <w:pPr>
-        <w:rPr>
-          <w:lang w:eastAsia="x-none"/>
-        </w:rPr>
-      </w:pPr>
-      <w:r>
-        <w:rPr>
-          <w:lang w:eastAsia="x-none"/>
-        </w:rPr>
-        <w:t xml:space="preserve">Celem pracy jest zaprojektowanie oraz zaimplementowanie aplikacji pozwalającej na śledzenie oraz analizę kursu złota. Zawartość pracy opisuje niektóre metody analizy kursu złota, </w:t>
-      </w:r>
-      <w:r>
-        <w:rPr>
-          <w:lang w:eastAsia="x-none"/>
-        </w:rPr>
-        <w:t>rozwiązanie stosowane przy budowie</w:t>
-      </w:r>
-      <w:r>
-        <w:rPr>
-          <w:lang w:eastAsia="x-none"/>
-        </w:rPr>
-        <w:t xml:space="preserve"> wieloplatformow</w:t>
-      </w:r>
-      <w:r>
-        <w:rPr>
-          <w:lang w:eastAsia="x-none"/>
-        </w:rPr>
-        <w:t>ych</w:t>
-      </w:r>
-      <w:r>
-        <w:rPr>
-          <w:lang w:eastAsia="x-none"/>
-        </w:rPr>
-        <w:t xml:space="preserve"> aplikacji mobiln</w:t>
-      </w:r>
-      <w:r>
-        <w:rPr>
-          <w:lang w:eastAsia="x-none"/>
-        </w:rPr>
-        <w:t>ych oraz sposób pozyskiwania danych o aktualnym kursie złota.</w:t>
-      </w:r>
-    </w:p>
-    <w:p>
-      <w:pPr>
-        <w:ind w:firstLine="0"/>
-        <w:rPr>
-          <w:lang w:eastAsia="x-none"/>
-        </w:rPr>
-      </w:pPr>
-    </w:p>
-    <w:p>
-      <w:pPr>
-        <w:pStyle w:val="Nagwek2"/>
-      </w:pPr>
-      <w:bookmarkStart w:id="6" w:name="_Toc151309753"/>
-      <w:bookmarkStart w:id="7" w:name="_Toc151834757"/>
-      <w:r>
-        <w:t>Uzasadnienie wyboru tematu pracy</w:t>
-      </w:r>
-      <w:bookmarkEnd w:id="6"/>
-      <w:bookmarkEnd w:id="7"/>
     </w:p>
     <w:p>
       <w:pPr>
@@ -4461,13 +2942,19 @@
         <w:fldChar w:fldCharType="begin"/>
       </w:r>
       <w:r>
-        <w:instrText xml:space="preserve"> INCLUDEPICTURE  "https://www.sii.org.pl/static/img/010145/zloto-stopy-zwrotu-2.png" \* MERGEFORMATINET </w:instrText>
+        <w:instrText xml:space="preserve"> </w:instrText>
+      </w:r>
+      <w:r>
+        <w:instrText>INCLUDEPICTURE  "https://www.sii.org.pl/static/img/010145/zloto-stopy-zwrotu-2.png" \* MERGEFORMATINET</w:instrText>
+      </w:r>
+      <w:r>
+        <w:instrText xml:space="preserve"> </w:instrText>
       </w:r>
       <w:r>
         <w:fldChar w:fldCharType="separate"/>
       </w:r>
       <w:r>
-        <w:pict w14:anchorId="0AA2D512">
+        <w:pict w14:anchorId="4F6BB561">
           <v:shapetype id="_x0000_t75" coordsize="21600,21600" o:spt="75" o:preferrelative="t" path="m@4@5l@4@11@9@11@9@5xe" filled="f" stroked="f">
             <v:stroke joinstyle="miter"/>
             <v:formulas>
@@ -4487,7 +2974,7 @@
             <v:path o:extrusionok="f" gradientshapeok="t" o:connecttype="rect"/>
             <o:lock v:ext="edit" aspectratio="t"/>
           </v:shapetype>
-          <v:shape id="_x0000_i1026" type="#_x0000_t75" style="width:466.65pt;height:333.5pt">
+          <v:shape id="_x0000_i1025" type="#_x0000_t75" style="width:466.65pt;height:333.5pt">
             <v:imagedata r:id="rId11" r:href="rId12"/>
           </v:shape>
         </w:pict>
@@ -4646,7 +3133,7 @@
           <w:noProof/>
         </w:rPr>
         <w:drawing>
-          <wp:inline distT="0" distB="0" distL="0" distR="0" wp14:anchorId="23D4D8ED" wp14:editId="1CBECB66">
+          <wp:inline distT="0" distB="0" distL="0" distR="0" wp14:anchorId="701AA29B" wp14:editId="310E9B04">
             <wp:extent cx="5348605" cy="1863090"/>
             <wp:effectExtent l="0" t="0" r="0" b="0"/>
             <wp:docPr id="3" name="Obraz 1"/>
@@ -4750,7 +3237,7 @@
           <w:noProof/>
         </w:rPr>
         <w:drawing>
-          <wp:inline distT="0" distB="0" distL="0" distR="0" wp14:anchorId="3792B738" wp14:editId="73B8CADE">
+          <wp:inline distT="0" distB="0" distL="0" distR="0" wp14:anchorId="48DD169C" wp14:editId="645D79A7">
             <wp:extent cx="5400040" cy="1837690"/>
             <wp:effectExtent l="0" t="0" r="0" b="0"/>
             <wp:docPr id="4" name="Obraz 2"/>
@@ -4813,7 +3300,6 @@
           <w:lang w:val="en-US"/>
         </w:rPr>
       </w:pPr>
-      <w:bookmarkStart w:id="8" w:name="_Toc151834758"/>
       <w:proofErr w:type="spellStart"/>
       <w:r>
         <w:rPr>
@@ -4835,20 +3321,17 @@
         </w:rPr>
         <w:t>pracy</w:t>
       </w:r>
-      <w:bookmarkEnd w:id="8"/>
       <w:proofErr w:type="spellEnd"/>
     </w:p>
     <w:p>
       <w:pPr>
         <w:pStyle w:val="Nagwek1"/>
       </w:pPr>
-      <w:bookmarkStart w:id="9" w:name="_Toc151309754"/>
-      <w:bookmarkStart w:id="10" w:name="_Toc151834759"/>
+      <w:bookmarkStart w:id="5" w:name="_Toc151309754"/>
       <w:r>
         <w:t>PRZEGLĄD ISTNIEJĄCYCH ROZWIĄZAŃ</w:t>
       </w:r>
-      <w:bookmarkEnd w:id="9"/>
-      <w:bookmarkEnd w:id="10"/>
+      <w:bookmarkEnd w:id="5"/>
     </w:p>
     <w:p>
       <w:pPr>
@@ -4862,12 +3345,14 @@
         </w:rPr>
         <w:t xml:space="preserve">Handel na giełdzie stanowi dużą część żyć wielu ludzi, dla tego powstało już w tym celu wiele aplikacji. Są to jednak w znacznej większości </w:t>
       </w:r>
+      <w:proofErr w:type="gramStart"/>
       <w:r>
         <w:rPr>
           <w:lang w:eastAsia="x-none"/>
         </w:rPr>
-        <w:t>aplikacje,</w:t>
-      </w:r>
+        <w:t>aplikacje</w:t>
+      </w:r>
+      <w:proofErr w:type="gramEnd"/>
       <w:r>
         <w:rPr>
           <w:lang w:eastAsia="x-none"/>
@@ -4886,7 +3371,6 @@
       <w:pPr>
         <w:pStyle w:val="Nagwek2"/>
       </w:pPr>
-      <w:bookmarkStart w:id="11" w:name="_Toc151834760"/>
       <w:r>
         <w:lastRenderedPageBreak/>
         <w:t xml:space="preserve">Gold </w:t>
@@ -4895,7 +3379,6 @@
       <w:r>
         <w:t>Price</w:t>
       </w:r>
-      <w:bookmarkEnd w:id="11"/>
       <w:proofErr w:type="spellEnd"/>
     </w:p>
     <w:p>
@@ -4918,11 +3401,9 @@
       <w:pPr>
         <w:pStyle w:val="Nagwek3"/>
       </w:pPr>
-      <w:bookmarkStart w:id="12" w:name="_Toc151834761"/>
       <w:r>
         <w:t>Zalety</w:t>
       </w:r>
-      <w:bookmarkEnd w:id="12"/>
     </w:p>
     <w:p>
       <w:pPr>
@@ -4950,11 +3431,9 @@
       <w:pPr>
         <w:pStyle w:val="Nagwek3"/>
       </w:pPr>
-      <w:bookmarkStart w:id="13" w:name="_Toc151834762"/>
       <w:r>
         <w:t>Wady</w:t>
       </w:r>
-      <w:bookmarkEnd w:id="13"/>
     </w:p>
     <w:p>
       <w:pPr>
@@ -4987,21 +3466,21 @@
       <w:pPr>
         <w:pStyle w:val="Nagwek2"/>
       </w:pPr>
-      <w:bookmarkStart w:id="14" w:name="_Toc151309756"/>
-      <w:bookmarkStart w:id="15" w:name="_Toc151834763"/>
+      <w:bookmarkStart w:id="6" w:name="_Toc151309756"/>
       <w:r>
         <w:t>Capital.com</w:t>
       </w:r>
-      <w:bookmarkEnd w:id="14"/>
-      <w:bookmarkEnd w:id="15"/>
+      <w:bookmarkEnd w:id="6"/>
     </w:p>
     <w:p>
       <w:r>
         <w:t xml:space="preserve">Capital.com jest to aplikacja stawiająca nacisk na handel, jest tu możliwość kupna oraz sprzedaży wielu walut akcji i towarów. Jest to </w:t>
       </w:r>
-      <w:r>
-        <w:t>aplikacja,</w:t>
-      </w:r>
+      <w:proofErr w:type="gramStart"/>
+      <w:r>
+        <w:t>aplikacja</w:t>
+      </w:r>
+      <w:proofErr w:type="gramEnd"/>
       <w:r>
         <w:t xml:space="preserve"> która mogłaby być używana w parze z zaprojektowaną na rzecz tej pracy aplikacją, w celu dokonywania dzięki niej wybranych operacji.</w:t>
       </w:r>
@@ -5010,11 +3489,9 @@
       <w:pPr>
         <w:pStyle w:val="Nagwek3"/>
       </w:pPr>
-      <w:bookmarkStart w:id="16" w:name="_Toc151834764"/>
       <w:r>
         <w:t>Zalety</w:t>
       </w:r>
-      <w:bookmarkEnd w:id="16"/>
     </w:p>
     <w:p>
       <w:pPr>
@@ -5047,11 +3524,9 @@
       <w:pPr>
         <w:pStyle w:val="Nagwek3"/>
       </w:pPr>
-      <w:bookmarkStart w:id="17" w:name="_Toc151834765"/>
       <w:r>
         <w:t>Wady</w:t>
       </w:r>
-      <w:bookmarkEnd w:id="17"/>
     </w:p>
     <w:p>
       <w:pPr>
@@ -5073,22 +3548,22 @@
       <w:pPr>
         <w:pStyle w:val="Nagwek2"/>
       </w:pPr>
-      <w:bookmarkStart w:id="18" w:name="_Toc151309757"/>
-      <w:bookmarkStart w:id="19" w:name="_Toc151834766"/>
+      <w:bookmarkStart w:id="7" w:name="_Toc151309757"/>
       <w:r>
         <w:lastRenderedPageBreak/>
         <w:t>Trading 212</w:t>
       </w:r>
-      <w:bookmarkEnd w:id="18"/>
-      <w:bookmarkEnd w:id="19"/>
+      <w:bookmarkEnd w:id="7"/>
     </w:p>
     <w:p>
       <w:r>
         <w:t xml:space="preserve">Aplikacja Trading 212 jest to również </w:t>
       </w:r>
-      <w:r>
-        <w:t>aplikacja,</w:t>
-      </w:r>
+      <w:proofErr w:type="gramStart"/>
+      <w:r>
+        <w:t>aplikacja</w:t>
+      </w:r>
+      <w:proofErr w:type="gramEnd"/>
       <w:r>
         <w:t xml:space="preserve"> która </w:t>
       </w:r>
@@ -5100,11 +3575,9 @@
       <w:pPr>
         <w:pStyle w:val="Nagwek3"/>
       </w:pPr>
-      <w:bookmarkStart w:id="20" w:name="_Toc151834767"/>
       <w:r>
         <w:t>Zalety</w:t>
       </w:r>
-      <w:bookmarkEnd w:id="20"/>
     </w:p>
     <w:p>
       <w:pPr>
@@ -5137,11 +3610,9 @@
       <w:pPr>
         <w:pStyle w:val="Nagwek3"/>
       </w:pPr>
-      <w:bookmarkStart w:id="21" w:name="_Toc151834768"/>
       <w:r>
         <w:t>Wady</w:t>
       </w:r>
-      <w:bookmarkEnd w:id="21"/>
     </w:p>
     <w:p>
       <w:r>
@@ -5153,11 +3624,9 @@
       <w:pPr>
         <w:pStyle w:val="Nagwek2"/>
       </w:pPr>
-      <w:bookmarkStart w:id="22" w:name="_Toc151834769"/>
       <w:r>
         <w:t>Podsumowanie</w:t>
       </w:r>
-      <w:bookmarkEnd w:id="22"/>
     </w:p>
     <w:p>
       <w:r>
@@ -5177,14 +3646,12 @@
       <w:pPr>
         <w:pStyle w:val="Nagwek1"/>
       </w:pPr>
-      <w:bookmarkStart w:id="23" w:name="_Toc151834770"/>
       <w:r>
         <w:rPr>
           <w:lang w:val="pl-PL"/>
         </w:rPr>
         <w:t>PROJEKT APLIKACJI &lt;NAZWA APLIKACJI&gt;</w:t>
       </w:r>
-      <w:bookmarkEnd w:id="23"/>
     </w:p>
     <w:p>
       <w:pPr>
@@ -5204,31 +3671,19 @@
         </w:rPr>
         <w:t xml:space="preserve">Projekt składa się z dwóch programów, jeden po stronie serwera, drugi po stronie użytkownika. Program po stronie serwera odpowiada za pozyskiwanie, przechowywanie oraz rozsyłanie danych na temat kursu złota do użytkowników, natomiast </w:t>
       </w:r>
+      <w:proofErr w:type="gramStart"/>
       <w:r>
         <w:rPr>
           <w:lang w:eastAsia="x-none"/>
         </w:rPr>
-        <w:t>aplikacja,</w:t>
-      </w:r>
+        <w:t>aplikacja</w:t>
+      </w:r>
+      <w:proofErr w:type="gramEnd"/>
       <w:r>
         <w:rPr>
           <w:lang w:eastAsia="x-none"/>
         </w:rPr>
-        <w:t xml:space="preserve"> do której mają dostęp użytkownicy odpowiada za wyświetlanie otrzymanych danych oraz za udostępnianie użytkownikom odpowiedniego </w:t>
-      </w:r>
-      <w:proofErr w:type="gramStart"/>
-      <w:r>
-        <w:rPr>
-          <w:lang w:eastAsia="x-none"/>
-        </w:rPr>
-        <w:t>interfejsu</w:t>
-      </w:r>
-      <w:proofErr w:type="gramEnd"/>
-      <w:r>
-        <w:rPr>
-          <w:lang w:eastAsia="x-none"/>
-        </w:rPr>
-        <w:t xml:space="preserve"> dzięki któremu są w stanie kontrolować wyświetlane dane oraz sposób w jaki są one interpretowane.</w:t>
+        <w:t xml:space="preserve"> do której mają dostęp użytkownicy odpowiada za wyświetlanie otrzymanych danych oraz za udostępnianie użytkownikom odpowiedniego interfejsu dzięki któremu są w stanie kontrolować wyświetlane dane oraz sposób w jaki są one interpretowane.</w:t>
       </w:r>
     </w:p>
     <w:p>
@@ -5242,10 +3697,10 @@
         </w:rPr>
         <w:lastRenderedPageBreak/>
         <w:drawing>
-          <wp:inline distT="0" distB="0" distL="0" distR="0" wp14:anchorId="128B9EE3" wp14:editId="5C071B48">
+          <wp:inline distT="0" distB="0" distL="0" distR="0" wp14:anchorId="721A256C" wp14:editId="0A6D2EED">
             <wp:extent cx="2837815" cy="7962265"/>
             <wp:effectExtent l="0" t="0" r="0" b="0"/>
-            <wp:docPr id="5" name="Obraz 1"/>
+            <wp:docPr id="2" name="Obraz 1"/>
             <wp:cNvGraphicFramePr>
               <a:graphicFrameLocks xmlns:a="http://schemas.openxmlformats.org/drawingml/2006/main" noChangeAspect="1"/>
             </wp:cNvGraphicFramePr>
@@ -5253,7 +3708,7 @@
               <a:graphicData uri="http://schemas.openxmlformats.org/drawingml/2006/picture">
                 <pic:pic xmlns:pic="http://schemas.openxmlformats.org/drawingml/2006/picture">
                   <pic:nvPicPr>
-                    <pic:cNvPr id="0" name="Picture 5"/>
+                    <pic:cNvPr id="0" name="Picture 2"/>
                     <pic:cNvPicPr>
                       <a:picLocks noChangeAspect="1" noChangeArrowheads="1"/>
                     </pic:cNvPicPr>
@@ -5304,23 +3759,19 @@
       <w:pPr>
         <w:pStyle w:val="Nagwek2"/>
       </w:pPr>
-      <w:bookmarkStart w:id="24" w:name="_Toc151834771"/>
       <w:r>
         <w:lastRenderedPageBreak/>
         <w:t>Wymagania funkcjonalne</w:t>
       </w:r>
-      <w:bookmarkEnd w:id="24"/>
     </w:p>
     <w:p>
       <w:pPr>
         <w:pStyle w:val="Nagwek3"/>
       </w:pPr>
-      <w:bookmarkStart w:id="25" w:name="_Toc151834772"/>
       <w:proofErr w:type="spellStart"/>
       <w:r>
         <w:t>Backend</w:t>
       </w:r>
-      <w:bookmarkEnd w:id="25"/>
       <w:proofErr w:type="spellEnd"/>
     </w:p>
     <w:p>
@@ -5365,9 +3816,11 @@
       <w:r>
         <w:t xml:space="preserve"> jest to </w:t>
       </w:r>
-      <w:r>
-        <w:t>program,</w:t>
-      </w:r>
+      <w:proofErr w:type="gramStart"/>
+      <w:r>
+        <w:t>program</w:t>
+      </w:r>
+      <w:proofErr w:type="gramEnd"/>
       <w:r>
         <w:t xml:space="preserve"> któr</w:t>
       </w:r>
@@ -5483,9 +3936,11 @@
       <w:r>
         <w:t xml:space="preserve">Rozsyłanie danych jest zrealizowane przy użyciu odpowiednich punktów końcowych do których odnosi się aplikacja kliencka w celu uzyskania danych. Dane te mogą być odpowiednio filtrowane, w </w:t>
       </w:r>
-      <w:r>
-        <w:t>przypadku,</w:t>
-      </w:r>
+      <w:proofErr w:type="gramStart"/>
+      <w:r>
+        <w:t>przypadku</w:t>
+      </w:r>
+      <w:proofErr w:type="gramEnd"/>
       <w:r>
         <w:t xml:space="preserve"> gdy użytkownik chce wyświetlić dane z pewnego okresu czasowego. Odpowiednie dane są wysyłane w formacie </w:t>
       </w:r>
@@ -5512,13 +3967,11 @@
       <w:pPr>
         <w:pStyle w:val="Nagwek3"/>
       </w:pPr>
-      <w:bookmarkStart w:id="26" w:name="_Toc151834773"/>
       <w:proofErr w:type="spellStart"/>
       <w:r>
         <w:lastRenderedPageBreak/>
         <w:t>Frontend</w:t>
       </w:r>
-      <w:bookmarkEnd w:id="26"/>
       <w:proofErr w:type="spellEnd"/>
     </w:p>
     <w:p>
@@ -5588,9 +4041,11 @@
       <w:r>
         <w:t xml:space="preserve">Dane otrzymane z serwera są odpowiednio analizowane przy użyciu kilku wybranych metod, pozwalających jak najlepiej dokonywać </w:t>
       </w:r>
-      <w:r>
-        <w:t>decyzje,</w:t>
-      </w:r>
+      <w:proofErr w:type="gramStart"/>
+      <w:r>
+        <w:t>decyzje</w:t>
+      </w:r>
+      <w:proofErr w:type="gramEnd"/>
       <w:r>
         <w:t xml:space="preserve"> kiedy najlepiej dokonać decyzji o dokonaniu kupna lub sprzedaży.</w:t>
       </w:r>
@@ -5599,11 +4054,9 @@
       <w:pPr>
         <w:pStyle w:val="Nagwek2"/>
       </w:pPr>
-      <w:bookmarkStart w:id="27" w:name="_Toc151834774"/>
       <w:r>
         <w:t>Wymagania niefunkcjonalne</w:t>
       </w:r>
-      <w:bookmarkEnd w:id="27"/>
     </w:p>
     <w:p>
       <w:pPr>
@@ -5702,12 +4155,10 @@
       <w:pPr>
         <w:pStyle w:val="Nagwek2"/>
       </w:pPr>
-      <w:bookmarkStart w:id="28" w:name="_Toc151834775"/>
       <w:r>
         <w:lastRenderedPageBreak/>
         <w:t>Przypadki użycia</w:t>
       </w:r>
-      <w:bookmarkEnd w:id="28"/>
     </w:p>
     <w:p>
       <w:pPr>
@@ -5848,9 +4299,11 @@
             <w:r>
               <w:t xml:space="preserve">Jeśli użytkownik chce wyświetlić dane historyczne, może rozwinąć menu aplikacji, wybrać daty z których chce otrzymać owe dane oraz kliknąć </w:t>
             </w:r>
+            <w:proofErr w:type="gramStart"/>
             <w:r>
-              <w:t>przycisk,</w:t>
+              <w:t>przycisk</w:t>
             </w:r>
+            <w:proofErr w:type="gramEnd"/>
             <w:r>
               <w:t xml:space="preserve"> który wyśle zapytanie o dane historyczne z odpowiedniego zakresu czasowego.</w:t>
             </w:r>
@@ -5987,17 +4440,14 @@
       <w:pPr>
         <w:pStyle w:val="Nagwek2"/>
       </w:pPr>
-      <w:bookmarkStart w:id="29" w:name="_Toc151834776"/>
       <w:r>
         <w:t>Metody analizy danych</w:t>
       </w:r>
-      <w:bookmarkEnd w:id="29"/>
     </w:p>
     <w:p>
       <w:pPr>
         <w:pStyle w:val="Nagwek3"/>
       </w:pPr>
-      <w:bookmarkStart w:id="30" w:name="_Toc151834777"/>
       <w:proofErr w:type="spellStart"/>
       <w:r>
         <w:t>RSI</w:t>
@@ -6009,7 +4459,6 @@
       <w:r>
         <w:t>Wskaźnik siły względnej</w:t>
       </w:r>
-      <w:bookmarkEnd w:id="30"/>
     </w:p>
     <w:p>
       <w:pPr>
@@ -6065,29 +4514,28 @@
       </w:r>
       <w:proofErr w:type="gramStart"/>
       <w:r>
+        <w:t>momencie  w</w:t>
+      </w:r>
+      <w:proofErr w:type="gramEnd"/>
+      <w:r>
+        <w:t xml:space="preserve"> którym wskaźnik </w:t>
+      </w:r>
+      <w:proofErr w:type="spellStart"/>
+      <w:r>
+        <w:t>RSI</w:t>
+      </w:r>
+      <w:proofErr w:type="spellEnd"/>
+      <w:r>
+        <w:t xml:space="preserve"> wzrasta powyżej 70% </w:t>
+      </w:r>
+      <w:r>
+        <w:t xml:space="preserve">mówi się o nadmiernym kupnie akcji, i analogicznie do poprzedniego przypadku nie warto w tym momencie sprzedawać akcji, ponieważ ich wartość będzie jeszcze wzrastała. Można również w takim przypadku przyjąć, że w </w:t>
+      </w:r>
+      <w:proofErr w:type="gramStart"/>
+      <w:r>
         <w:t>momencie</w:t>
       </w:r>
       <w:proofErr w:type="gramEnd"/>
-      <w:r>
-        <w:t xml:space="preserve"> w</w:t>
-      </w:r>
-      <w:r>
-        <w:t xml:space="preserve"> którym wskaźnik </w:t>
-      </w:r>
-      <w:proofErr w:type="spellStart"/>
-      <w:r>
-        <w:t>RSI</w:t>
-      </w:r>
-      <w:proofErr w:type="spellEnd"/>
-      <w:r>
-        <w:t xml:space="preserve"> wzrasta powyżej 70% </w:t>
-      </w:r>
-      <w:r>
-        <w:t xml:space="preserve">mówi się o nadmiernym kupnie akcji, i analogicznie do poprzedniego przypadku nie warto w tym momencie sprzedawać akcji, ponieważ ich wartość będzie jeszcze wzrastała. Można również w takim przypadku przyjąć, że w </w:t>
-      </w:r>
-      <w:r>
-        <w:t>momencie,</w:t>
-      </w:r>
       <w:r>
         <w:t xml:space="preserve"> w którym wskaźnik </w:t>
       </w:r>
@@ -6118,8 +4566,8 @@
         <w:fldChar w:fldCharType="separate"/>
       </w:r>
       <w:r>
-        <w:pict w14:anchorId="115B1F25">
-          <v:shape id="_x0000_i1030" type="#_x0000_t75" alt="Gold price chart using an RSI indicator showing the commodity is overbought" style="width:486.35pt;height:294.8pt">
+        <w:pict w14:anchorId="64B933B7">
+          <v:shape id="_x0000_i1029" type="#_x0000_t75" alt="Gold price chart using an RSI indicator showing the commodity is overbought" style="width:491.1pt;height:297.5pt">
             <v:imagedata r:id="rId18" r:href="rId19"/>
           </v:shape>
         </w:pict>
@@ -6196,494 +4644,20 @@
       <w:r>
         <w:t xml:space="preserve"> potrzebne jest wybranie liczby przedziałów czasowych jakie zostaną wzięte pod uwagę w procesie obliczania owego wskaźnika. Następnie należy obliczyć średni wzrost wartości w przedziałach czasowych, w których owa wartość wzrosła, po czym zrobić to samo dla spadku wartości w </w:t>
       </w:r>
-      <w:r>
-        <w:t>przedziałach,</w:t>
-      </w:r>
+      <w:proofErr w:type="gramStart"/>
+      <w:r>
+        <w:t>przedziałach</w:t>
+      </w:r>
+      <w:proofErr w:type="gramEnd"/>
       <w:r>
         <w:t xml:space="preserve"> gdy ta wartość spadła.</w:t>
       </w:r>
-      <w:r>
-        <w:t xml:space="preserve"> Następnie </w:t>
-      </w:r>
-      <w:proofErr w:type="spellStart"/>
-      <w:r>
-        <w:t>RSI</w:t>
-      </w:r>
-      <w:proofErr w:type="spellEnd"/>
-      <w:r>
-        <w:t xml:space="preserve"> jest obliczane używając wzoru</w:t>
-      </w:r>
-    </w:p>
-    <w:p>
-      <w:pPr>
-        <w:ind w:firstLine="0"/>
-      </w:pPr>
-      <m:oMathPara>
-        <m:oMath>
-          <m:r>
-            <w:rPr>
-              <w:rFonts w:ascii="Cambria Math" w:hAnsi="Cambria Math"/>
-            </w:rPr>
-            <m:t>RSI=100-</m:t>
-          </m:r>
-          <m:f>
-            <m:fPr>
-              <m:ctrlPr>
-                <w:rPr>
-                  <w:rFonts w:ascii="Cambria Math" w:hAnsi="Cambria Math"/>
-                  <w:i/>
-                </w:rPr>
-              </m:ctrlPr>
-            </m:fPr>
-            <m:num>
-              <m:r>
-                <w:rPr>
-                  <w:rFonts w:ascii="Cambria Math" w:hAnsi="Cambria Math"/>
-                </w:rPr>
-                <m:t>100</m:t>
-              </m:r>
-            </m:num>
-            <m:den>
-              <m:r>
-                <w:rPr>
-                  <w:rFonts w:ascii="Cambria Math" w:hAnsi="Cambria Math"/>
-                </w:rPr>
-                <m:t>1+a/b</m:t>
-              </m:r>
-            </m:den>
-          </m:f>
-        </m:oMath>
-      </m:oMathPara>
-    </w:p>
-    <w:p>
-      <w:pPr>
-        <w:ind w:firstLine="0"/>
-      </w:pPr>
-      <w:r>
-        <w:t>gdzie „a” to średnia wzrostu wartości, a „b” to średnia spadku wartości.</w:t>
-      </w:r>
-    </w:p>
-    <w:p>
-      <w:pPr>
-        <w:ind w:firstLine="0"/>
-      </w:pPr>
-    </w:p>
-    <w:p>
-      <w:pPr>
-        <w:ind w:firstLine="0"/>
-      </w:pPr>
-    </w:p>
-    <w:p>
-      <w:pPr>
-        <w:pStyle w:val="Nagwek3"/>
-      </w:pPr>
-      <w:bookmarkStart w:id="31" w:name="_Toc151834778"/>
-      <w:r>
-        <w:lastRenderedPageBreak/>
-        <w:t>Średnia krocząca (</w:t>
-      </w:r>
-      <w:proofErr w:type="spellStart"/>
-      <w:r>
-        <w:t>Moving</w:t>
-      </w:r>
-      <w:proofErr w:type="spellEnd"/>
-      <w:r>
-        <w:t xml:space="preserve"> </w:t>
-      </w:r>
-      <w:proofErr w:type="spellStart"/>
-      <w:r>
-        <w:t>average</w:t>
-      </w:r>
-      <w:proofErr w:type="spellEnd"/>
-      <w:r>
-        <w:t>)</w:t>
-      </w:r>
-      <w:bookmarkEnd w:id="31"/>
-    </w:p>
-    <w:p>
-      <w:pPr>
-        <w:pStyle w:val="Akapitzlist"/>
-        <w:numPr>
-          <w:ilvl w:val="0"/>
-          <w:numId w:val="7"/>
-        </w:numPr>
-      </w:pPr>
-      <w:r>
-        <w:t>Co to średnia krocząca</w:t>
-      </w:r>
-    </w:p>
-    <w:p>
-      <w:r>
-        <w:t>Średnia krocząca to proste narzędzie analizy technicznej które pozwala wygładzić dane ceny akcji poprzez obliczanie ciągle odświeżanej średniej ceny. Średnia krocząca może być obliczana z dowolnego zakresu czasowego, dobranego do potrzeb poszczególnego handlarza.</w:t>
-      </w:r>
-      <w:r>
-        <w:t xml:space="preserve"> </w:t>
-      </w:r>
-    </w:p>
-    <w:p>
-      <w:pPr>
-        <w:pStyle w:val="Akapitzlist"/>
-        <w:numPr>
-          <w:ilvl w:val="0"/>
-          <w:numId w:val="7"/>
-        </w:numPr>
-      </w:pPr>
-      <w:r>
-        <w:t>Trendy, poziomy wsparcia i oporu</w:t>
-      </w:r>
-    </w:p>
-    <w:p>
-      <w:r>
-        <w:t xml:space="preserve">Średnia krocząca pozwala na zidentyfikowanie trendów oraz poziomów wsparcia i oporu. Jeśli wartość rynku jest powyżej średniej kroczącej, to mamy wtedy do czynienia z trendem zwyżkowym, w przeciwnym wypadku z trendem zniżkowym. W przypadku występowania jednego z trendów średnia krocząca wyznacza wtedy punkt wsparcia lub punkt oporu, czyli punkt, od którego wartość rynku powinna się „odbić”. </w:t>
-      </w:r>
-      <w:r>
-        <w:t xml:space="preserve">Nie jest to </w:t>
-      </w:r>
-      <w:r>
-        <w:t>zasada,</w:t>
-      </w:r>
-      <w:r>
-        <w:t xml:space="preserve"> która zawsze będzie się sprawdzała, czasami wartość może zajść trochę dalej niż średnia krocząca, lub przejście przez średnią kroczącą może być pierwszym objawem rozpoczęcia się trendu w przeciwną stronę.</w:t>
-      </w:r>
-    </w:p>
-    <w:p>
-      <w:pPr>
-        <w:ind w:firstLine="0"/>
-      </w:pPr>
-      <w:r>
-        <w:rPr>
-          <w:noProof/>
-        </w:rPr>
-        <w:drawing>
-          <wp:inline distT="0" distB="0" distL="0" distR="0" wp14:anchorId="36FBA3A1" wp14:editId="0BE4C53F">
-            <wp:extent cx="5453488" cy="3730186"/>
-            <wp:effectExtent l="0" t="0" r="0" b="3810"/>
-            <wp:docPr id="14200086" name="Obraz 6"/>
-            <wp:cNvGraphicFramePr>
-              <a:graphicFrameLocks xmlns:a="http://schemas.openxmlformats.org/drawingml/2006/main" noChangeAspect="1"/>
-            </wp:cNvGraphicFramePr>
-            <a:graphic xmlns:a="http://schemas.openxmlformats.org/drawingml/2006/main">
-              <a:graphicData uri="http://schemas.openxmlformats.org/drawingml/2006/picture">
-                <pic:pic xmlns:pic="http://schemas.openxmlformats.org/drawingml/2006/picture">
-                  <pic:nvPicPr>
-                    <pic:cNvPr id="0" name="Picture 16"/>
-                    <pic:cNvPicPr>
-                      <a:picLocks noChangeAspect="1" noChangeArrowheads="1"/>
-                    </pic:cNvPicPr>
-                  </pic:nvPicPr>
-                  <pic:blipFill>
-                    <a:blip r:embed="rId20" cstate="print">
-                      <a:extLst>
-                        <a:ext uri="{28A0092B-C50C-407E-A947-70E740481C1C}">
-                          <a14:useLocalDpi xmlns:a14="http://schemas.microsoft.com/office/drawing/2010/main" val="0"/>
-                        </a:ext>
-                      </a:extLst>
-                    </a:blip>
-                    <a:srcRect/>
-                    <a:stretch>
-                      <a:fillRect/>
-                    </a:stretch>
-                  </pic:blipFill>
-                  <pic:spPr bwMode="auto">
-                    <a:xfrm>
-                      <a:off x="0" y="0"/>
-                      <a:ext cx="5477595" cy="3746675"/>
-                    </a:xfrm>
-                    <a:prstGeom prst="rect">
-                      <a:avLst/>
-                    </a:prstGeom>
-                    <a:noFill/>
-                  </pic:spPr>
-                </pic:pic>
-              </a:graphicData>
-            </a:graphic>
-          </wp:inline>
-        </w:drawing>
-      </w:r>
-    </w:p>
-    <w:p>
-      <w:pPr>
-        <w:ind w:firstLine="0"/>
-        <w:jc w:val="center"/>
-      </w:pPr>
-      <w:r>
-        <w:t>Rys. 3.4.2</w:t>
-      </w:r>
-      <w:r>
-        <w:t>.1</w:t>
-      </w:r>
-      <w:r>
-        <w:t xml:space="preserve"> Przykład średniej kroczącej jako indykator poziomu wsparcia</w:t>
-      </w:r>
-    </w:p>
-    <w:p>
-      <w:pPr>
-        <w:ind w:firstLine="0"/>
-        <w:jc w:val="center"/>
-      </w:pPr>
-    </w:p>
-    <w:p>
-      <w:pPr>
-        <w:ind w:firstLine="0"/>
-        <w:jc w:val="center"/>
-      </w:pPr>
-    </w:p>
-    <w:p>
-      <w:pPr>
-        <w:ind w:firstLine="0"/>
-        <w:jc w:val="center"/>
-      </w:pPr>
-    </w:p>
-    <w:p>
-      <w:pPr>
-        <w:pStyle w:val="Akapitzlist"/>
-        <w:numPr>
-          <w:ilvl w:val="0"/>
-          <w:numId w:val="7"/>
-        </w:numPr>
-      </w:pPr>
-      <w:r>
-        <w:lastRenderedPageBreak/>
-        <w:t>Punkty przecięcia</w:t>
-      </w:r>
-    </w:p>
-    <w:p>
-      <w:r>
-        <w:t xml:space="preserve">Punkty przecięcia grają ważną rolę w analizie przy użyciu średniej kroczącej. Rozróżniane są dwa rodzaje przecięć, </w:t>
-      </w:r>
-      <w:r>
-        <w:t xml:space="preserve">wyżej wspomniane przecięcie wykresu z średnią kroczącą może sugerować zmianę trendu na przeciwny, tym samym </w:t>
-      </w:r>
-      <w:r>
-        <w:t>sugerując,</w:t>
-      </w:r>
-      <w:r>
-        <w:t xml:space="preserve"> kiedy warto dokonać jest zakupu lub sprzedaży.</w:t>
-      </w:r>
-    </w:p>
-    <w:p>
-      <w:pPr>
-        <w:ind w:firstLine="0"/>
-      </w:pPr>
-      <w:r>
-        <w:rPr>
-          <w:noProof/>
-        </w:rPr>
-        <w:drawing>
-          <wp:inline distT="0" distB="0" distL="0" distR="0" wp14:anchorId="1D2E36D7" wp14:editId="7FB89125">
-            <wp:extent cx="5426734" cy="3834892"/>
-            <wp:effectExtent l="0" t="0" r="2540" b="0"/>
-            <wp:docPr id="1046798137" name="Obraz 8"/>
-            <wp:cNvGraphicFramePr>
-              <a:graphicFrameLocks xmlns:a="http://schemas.openxmlformats.org/drawingml/2006/main" noChangeAspect="1"/>
-            </wp:cNvGraphicFramePr>
-            <a:graphic xmlns:a="http://schemas.openxmlformats.org/drawingml/2006/main">
-              <a:graphicData uri="http://schemas.openxmlformats.org/drawingml/2006/picture">
-                <pic:pic xmlns:pic="http://schemas.openxmlformats.org/drawingml/2006/picture">
-                  <pic:nvPicPr>
-                    <pic:cNvPr id="0" name="Picture 17"/>
-                    <pic:cNvPicPr>
-                      <a:picLocks noChangeAspect="1" noChangeArrowheads="1"/>
-                    </pic:cNvPicPr>
-                  </pic:nvPicPr>
-                  <pic:blipFill>
-                    <a:blip r:embed="rId21">
-                      <a:extLst>
-                        <a:ext uri="{28A0092B-C50C-407E-A947-70E740481C1C}">
-                          <a14:useLocalDpi xmlns:a14="http://schemas.microsoft.com/office/drawing/2010/main" val="0"/>
-                        </a:ext>
-                      </a:extLst>
-                    </a:blip>
-                    <a:srcRect/>
-                    <a:stretch>
-                      <a:fillRect/>
-                    </a:stretch>
-                  </pic:blipFill>
-                  <pic:spPr bwMode="auto">
-                    <a:xfrm>
-                      <a:off x="0" y="0"/>
-                      <a:ext cx="5463266" cy="3860708"/>
-                    </a:xfrm>
-                    <a:prstGeom prst="rect">
-                      <a:avLst/>
-                    </a:prstGeom>
-                    <a:noFill/>
-                  </pic:spPr>
-                </pic:pic>
-              </a:graphicData>
-            </a:graphic>
-          </wp:inline>
-        </w:drawing>
-      </w:r>
-    </w:p>
-    <w:p>
-      <w:pPr>
-        <w:ind w:firstLine="0"/>
-        <w:jc w:val="center"/>
-      </w:pPr>
-      <w:r>
-        <w:t>Rys 3.4.2.2 Przykład średniej kroczącej jako indykator zmiany trendu</w:t>
-      </w:r>
-    </w:p>
-    <w:p>
-      <w:pPr>
-        <w:ind w:firstLine="0"/>
-      </w:pPr>
-      <w:r>
-        <w:t xml:space="preserve">Drugim rodzajem punktów przecięcia jakie grają rolę używając średnich kroczących są punkty przecięcia dwóch średnich kroczących. Przy użyciu średniej kroczącej o dłuższym i krótszym </w:t>
-      </w:r>
-      <w:r>
-        <w:t>okresie branym do obliczeń można zacząć obserwować ich punkty przecięcia i dzięki nim determinować moment, w którym warto dokonać kupna lub sprzedaży. Sygnał do kupna występuje, gdy szybsza średnia przecina wolniejszą z dołu na górę, a do sprzedaży, gdy szybsza przecina wolniejszą z góry na dół.</w:t>
-      </w:r>
-    </w:p>
-    <w:p>
-      <w:pPr>
-        <w:ind w:firstLine="0"/>
-      </w:pPr>
-      <w:r>
-        <w:rPr>
-          <w:noProof/>
-        </w:rPr>
-        <w:lastRenderedPageBreak/>
-        <w:drawing>
-          <wp:inline distT="0" distB="0" distL="0" distR="0" wp14:anchorId="30E332B8" wp14:editId="5478FF21">
-            <wp:extent cx="5186676" cy="3426664"/>
-            <wp:effectExtent l="0" t="0" r="0" b="2540"/>
-            <wp:docPr id="2142351970" name="Obraz 11"/>
-            <wp:cNvGraphicFramePr>
-              <a:graphicFrameLocks xmlns:a="http://schemas.openxmlformats.org/drawingml/2006/main" noChangeAspect="1"/>
-            </wp:cNvGraphicFramePr>
-            <a:graphic xmlns:a="http://schemas.openxmlformats.org/drawingml/2006/main">
-              <a:graphicData uri="http://schemas.openxmlformats.org/drawingml/2006/picture">
-                <pic:pic xmlns:pic="http://schemas.openxmlformats.org/drawingml/2006/picture">
-                  <pic:nvPicPr>
-                    <pic:cNvPr id="0" name="Picture 18"/>
-                    <pic:cNvPicPr>
-                      <a:picLocks noChangeAspect="1" noChangeArrowheads="1"/>
-                    </pic:cNvPicPr>
-                  </pic:nvPicPr>
-                  <pic:blipFill>
-                    <a:blip r:embed="rId22" cstate="print">
-                      <a:extLst>
-                        <a:ext uri="{28A0092B-C50C-407E-A947-70E740481C1C}">
-                          <a14:useLocalDpi xmlns:a14="http://schemas.microsoft.com/office/drawing/2010/main" val="0"/>
-                        </a:ext>
-                      </a:extLst>
-                    </a:blip>
-                    <a:srcRect/>
-                    <a:stretch>
-                      <a:fillRect/>
-                    </a:stretch>
-                  </pic:blipFill>
-                  <pic:spPr bwMode="auto">
-                    <a:xfrm>
-                      <a:off x="0" y="0"/>
-                      <a:ext cx="5202489" cy="3437111"/>
-                    </a:xfrm>
-                    <a:prstGeom prst="rect">
-                      <a:avLst/>
-                    </a:prstGeom>
-                    <a:noFill/>
-                  </pic:spPr>
-                </pic:pic>
-              </a:graphicData>
-            </a:graphic>
-          </wp:inline>
-        </w:drawing>
-      </w:r>
-    </w:p>
-    <w:p>
-      <w:pPr>
-        <w:ind w:firstLine="0"/>
-        <w:jc w:val="center"/>
-      </w:pPr>
-      <w:r>
-        <w:t>Rys 3.4.2.</w:t>
-      </w:r>
-      <w:r>
-        <w:t>3</w:t>
-      </w:r>
-      <w:r>
-        <w:t xml:space="preserve"> Przykład </w:t>
-      </w:r>
-      <w:r>
-        <w:t>użycia dwóch średnich kroczących</w:t>
-      </w:r>
-    </w:p>
-    <w:p>
-      <w:pPr>
-        <w:pStyle w:val="Akapitzlist"/>
-        <w:numPr>
-          <w:ilvl w:val="0"/>
-          <w:numId w:val="7"/>
-        </w:numPr>
-      </w:pPr>
-      <w:r>
-        <w:t>Kiedy używać średniej kroczącej</w:t>
-      </w:r>
-    </w:p>
-    <w:p>
-      <w:r>
-        <w:t xml:space="preserve">Średnia krocząca działa dobrze w okresach silnych trendów, w okresie bez jasno widocznych trendów użycie </w:t>
-      </w:r>
-      <w:r>
-        <w:t>średniej kroczącej daje wiele błędnych sygnałów do kupna lub sprzedaży w tym momencie najlepiej jest użyć innej metody lub zmienić okres czasowy brany do obliczania średniej kroczącej.</w:t>
-      </w:r>
-    </w:p>
-    <w:p>
-      <w:pPr>
-        <w:ind w:firstLine="0"/>
-      </w:pPr>
-      <w:r>
-        <w:drawing>
-          <wp:inline distT="0" distB="0" distL="0" distR="0" wp14:anchorId="383877DA" wp14:editId="660E628A">
-            <wp:extent cx="5399405" cy="3259455"/>
-            <wp:effectExtent l="0" t="0" r="0" b="0"/>
-            <wp:docPr id="591812848" name="Obraz 1" descr="Obraz zawierający tekst, zrzut ekranu, diagram, linia&#10;&#10;Opis wygenerowany automatycznie"/>
-            <wp:cNvGraphicFramePr>
-              <a:graphicFrameLocks xmlns:a="http://schemas.openxmlformats.org/drawingml/2006/main" noChangeAspect="1"/>
-            </wp:cNvGraphicFramePr>
-            <a:graphic xmlns:a="http://schemas.openxmlformats.org/drawingml/2006/main">
-              <a:graphicData uri="http://schemas.openxmlformats.org/drawingml/2006/picture">
-                <pic:pic xmlns:pic="http://schemas.openxmlformats.org/drawingml/2006/picture">
-                  <pic:nvPicPr>
-                    <pic:cNvPr id="591812848" name="Obraz 1" descr="Obraz zawierający tekst, zrzut ekranu, diagram, linia&#10;&#10;Opis wygenerowany automatycznie"/>
-                    <pic:cNvPicPr/>
-                  </pic:nvPicPr>
-                  <pic:blipFill>
-                    <a:blip r:embed="rId23"/>
-                    <a:stretch>
-                      <a:fillRect/>
-                    </a:stretch>
-                  </pic:blipFill>
-                  <pic:spPr>
-                    <a:xfrm>
-                      <a:off x="0" y="0"/>
-                      <a:ext cx="5399405" cy="3259455"/>
-                    </a:xfrm>
-                    <a:prstGeom prst="rect">
-                      <a:avLst/>
-                    </a:prstGeom>
-                  </pic:spPr>
-                </pic:pic>
-              </a:graphicData>
-            </a:graphic>
-          </wp:inline>
-        </w:drawing>
-      </w:r>
-    </w:p>
-    <w:p>
-      <w:pPr>
-        <w:ind w:firstLine="0"/>
-        <w:jc w:val="center"/>
-      </w:pPr>
-      <w:r>
-        <w:t>Rys. 3.4.2.4 Przykład okresu, gdy średnia krocząca generuje wiele błędnych sygnałów</w:t>
-      </w:r>
-    </w:p>
+    </w:p>
+    <w:p/>
+    <w:p/>
     <w:sectPr>
-      <w:footerReference w:type="even" r:id="rId24"/>
-      <w:footerReference w:type="default" r:id="rId25"/>
+      <w:footerReference w:type="even" r:id="rId20"/>
+      <w:footerReference w:type="default" r:id="rId21"/>
       <w:pgSz w:w="11906" w:h="16838" w:code="9"/>
       <w:pgMar w:top="1418" w:right="1418" w:bottom="1418" w:left="1985" w:header="709" w:footer="709" w:gutter="0"/>
       <w:cols w:space="708"/>
@@ -7357,7 +5331,7 @@
   <w:abstractNum w:abstractNumId="5" w15:restartNumberingAfterBreak="0">
     <w:nsid w:val="415D4308"/>
     <w:multiLevelType w:val="hybridMultilevel"/>
-    <w:tmpl w:val="DC22963A"/>
+    <w:tmpl w:val="DE786436"/>
     <w:lvl w:ilvl="0" w:tplc="04150001">
       <w:start w:val="1"/>
       <w:numFmt w:val="bullet"/>
@@ -7580,25 +5554,25 @@
       </w:rPr>
     </w:lvl>
   </w:abstractNum>
-  <w:num w:numId="1" w16cid:durableId="1127429354">
+  <w:num w:numId="1" w16cid:durableId="291450726">
     <w:abstractNumId w:val="3"/>
   </w:num>
-  <w:num w:numId="2" w16cid:durableId="593125035">
+  <w:num w:numId="2" w16cid:durableId="640883500">
     <w:abstractNumId w:val="0"/>
   </w:num>
-  <w:num w:numId="3" w16cid:durableId="499934534">
+  <w:num w:numId="3" w16cid:durableId="453525365">
     <w:abstractNumId w:val="1"/>
   </w:num>
-  <w:num w:numId="4" w16cid:durableId="1986202850">
+  <w:num w:numId="4" w16cid:durableId="1021587626">
     <w:abstractNumId w:val="6"/>
   </w:num>
-  <w:num w:numId="5" w16cid:durableId="1854758562">
+  <w:num w:numId="5" w16cid:durableId="327100226">
     <w:abstractNumId w:val="2"/>
   </w:num>
-  <w:num w:numId="6" w16cid:durableId="1223641587">
+  <w:num w:numId="6" w16cid:durableId="1388840415">
     <w:abstractNumId w:val="4"/>
   </w:num>
-  <w:num w:numId="7" w16cid:durableId="694502595">
+  <w:num w:numId="7" w16cid:durableId="1941139253">
     <w:abstractNumId w:val="5"/>
   </w:num>
 </w:numbering>
@@ -7996,7 +5970,7 @@
   <w:style w:type="paragraph" w:default="1" w:styleId="Normalny">
     <w:name w:val="Normal"/>
     <w:qFormat/>
-    <w:rsid w:val="00F15823"/>
+    <w:rsid w:val="009A1C80"/>
     <w:pPr>
       <w:spacing w:line="360" w:lineRule="auto"/>
       <w:ind w:firstLine="709"/>
@@ -8587,27 +6561,6 @@
       </w:tblBorders>
     </w:tblPr>
   </w:style>
-  <w:style w:type="character" w:styleId="Tekstzastpczy">
-    <w:name w:val="Placeholder Text"/>
-    <w:basedOn w:val="Domylnaczcionkaakapitu"/>
-    <w:uiPriority w:val="99"/>
-    <w:semiHidden/>
-    <w:rsid w:val="00EC682B"/>
-    <w:rPr>
-      <w:color w:val="666666"/>
-    </w:rPr>
-  </w:style>
-  <w:style w:type="paragraph" w:styleId="Akapitzlist">
-    <w:name w:val="List Paragraph"/>
-    <w:basedOn w:val="Normalny"/>
-    <w:uiPriority w:val="34"/>
-    <w:qFormat/>
-    <w:rsid w:val="007B55B2"/>
-    <w:pPr>
-      <w:ind w:left="720"/>
-      <w:contextualSpacing/>
-    </w:pPr>
-  </w:style>
 </w:styles>
 </file>
 

</xml_diff>